<commit_message>
fix: mid term review docx
</commit_message>
<xml_diff>
--- a/Group-1-Icehockey.docx
+++ b/Group-1-Icehockey.docx
@@ -4,28 +4,160 @@
   <w:body>
     <w:p>
       <w:pPr>
+        <w:pStyle w:val="649"/>
+      </w:pPr>
+      <w:r>
+        <w:t xml:space="preserve">Statistics</w:t>
+      </w:r>
+      <w:r>
+        <w:t xml:space="preserve"> </w:t>
+      </w:r>
+      <w:r>
+        <w:t xml:space="preserve">Group</w:t>
+      </w:r>
+      <w:r>
+        <w:t xml:space="preserve"> </w:t>
+      </w:r>
+      <w:r>
+        <w:t xml:space="preserve">1</w:t>
+      </w:r>
+      <w:r>
+        <w:t xml:space="preserve"> </w:t>
+      </w:r>
+      <w:r>
+        <w:t xml:space="preserve">Project</w:t>
+      </w:r>
+      <w:r>
+        <w:t xml:space="preserve"> </w:t>
+      </w:r>
+      <w:r>
+        <w:t xml:space="preserve">Proposal</w:t>
+      </w:r>
+      <w:r/>
+    </w:p>
+    <w:p>
+      <w:pPr>
+        <w:pStyle w:val="650"/>
+      </w:pPr>
+      <w:r>
+        <w:t xml:space="preserve">Ice</w:t>
+      </w:r>
+      <w:r>
+        <w:t xml:space="preserve"> </w:t>
+      </w:r>
+      <w:r>
+        <w:t xml:space="preserve">Hockey</w:t>
+      </w:r>
+      <w:r/>
+    </w:p>
+    <w:p>
+      <w:pPr>
         <w:pStyle w:val="651"/>
       </w:pPr>
       <w:r>
-        <w:t xml:space="preserve">Statistics</w:t>
+        <w:t xml:space="preserve">Bevan</w:t>
       </w:r>
       <w:r>
         <w:t xml:space="preserve"> </w:t>
       </w:r>
       <w:r>
-        <w:t xml:space="preserve">Group</w:t>
+        <w:t xml:space="preserve">Stanely</w:t>
+      </w:r>
+      <w:r/>
+    </w:p>
+    <w:p>
+      <w:pPr>
+        <w:pStyle w:val="651"/>
+      </w:pPr>
+      <w:r>
+        <w:t xml:space="preserve">Nikhil</w:t>
       </w:r>
       <w:r>
         <w:t xml:space="preserve"> </w:t>
       </w:r>
       <w:r>
-        <w:t xml:space="preserve">Project</w:t>
+        <w:t xml:space="preserve">Verma</w:t>
+      </w:r>
+      <w:r/>
+    </w:p>
+    <w:p>
+      <w:pPr>
+        <w:pStyle w:val="651"/>
+      </w:pPr>
+      <w:r>
+        <w:t xml:space="preserve">Shantanu</w:t>
       </w:r>
       <w:r>
         <w:t xml:space="preserve"> </w:t>
       </w:r>
       <w:r>
-        <w:t xml:space="preserve">Proposal</w:t>
+        <w:t xml:space="preserve">Sengupta</w:t>
+      </w:r>
+      <w:r/>
+    </w:p>
+    <w:p>
+      <w:pPr>
+        <w:pStyle w:val="651"/>
+      </w:pPr>
+      <w:r>
+        <w:t xml:space="preserve">Abhishek</w:t>
+      </w:r>
+      <w:r>
+        <w:t xml:space="preserve"> </w:t>
+      </w:r>
+      <w:r>
+        <w:t xml:space="preserve">Kumar</w:t>
+      </w:r>
+      <w:r/>
+    </w:p>
+    <w:p>
+      <w:pPr>
+        <w:pStyle w:val="651"/>
+      </w:pPr>
+      <w:r>
+        <w:t xml:space="preserve">Gubbala</w:t>
+      </w:r>
+      <w:r>
+        <w:t xml:space="preserve"> </w:t>
+      </w:r>
+      <w:r>
+        <w:t xml:space="preserve">Hari</w:t>
+      </w:r>
+      <w:r>
+        <w:t xml:space="preserve"> </w:t>
+      </w:r>
+      <w:r>
+        <w:t xml:space="preserve">Priya</w:t>
+      </w:r>
+      <w:r/>
+    </w:p>
+    <w:p>
+      <w:pPr>
+        <w:pStyle w:val="651"/>
+      </w:pPr>
+      <w:r>
+        <w:t xml:space="preserve">Lakshay</w:t>
+      </w:r>
+      <w:r>
+        <w:t xml:space="preserve"> </w:t>
+      </w:r>
+      <w:r>
+        <w:t xml:space="preserve">Sharma</w:t>
+      </w:r>
+      <w:r/>
+    </w:p>
+    <w:p>
+      <w:pPr>
+        <w:pStyle w:val="651"/>
+      </w:pPr>
+      <w:r>
+        <w:t xml:space="preserve">Sunku</w:t>
+      </w:r>
+      <w:r>
+        <w:t xml:space="preserve"> </w:t>
+      </w:r>
+      <w:r>
+        <w:t xml:space="preserve">Vydehi</w:t>
       </w:r>
       <w:r/>
     </w:p>
@@ -34,133 +166,7 @@
         <w:pStyle w:val="652"/>
       </w:pPr>
       <w:r>
-        <w:t xml:space="preserve">Ice</w:t>
-      </w:r>
-      <w:r>
-        <w:t xml:space="preserve"> </w:t>
-      </w:r>
-      <w:r>
-        <w:t xml:space="preserve">Hockey</w:t>
-      </w:r>
-      <w:r/>
-    </w:p>
-    <w:p>
-      <w:pPr>
-        <w:pStyle w:val="653"/>
-      </w:pPr>
-      <w:r>
-        <w:t xml:space="preserve">Bevan</w:t>
-      </w:r>
-      <w:r>
-        <w:t xml:space="preserve"> </w:t>
-      </w:r>
-      <w:r>
-        <w:t xml:space="preserve">Stanely</w:t>
-      </w:r>
-      <w:r/>
-    </w:p>
-    <w:p>
-      <w:pPr>
-        <w:pStyle w:val="653"/>
-      </w:pPr>
-      <w:r>
-        <w:t xml:space="preserve">Nikhil</w:t>
-      </w:r>
-      <w:r>
-        <w:t xml:space="preserve"> </w:t>
-      </w:r>
-      <w:r>
-        <w:t xml:space="preserve">Verma</w:t>
-      </w:r>
-      <w:r/>
-    </w:p>
-    <w:p>
-      <w:pPr>
-        <w:pStyle w:val="653"/>
-      </w:pPr>
-      <w:r>
-        <w:t xml:space="preserve">Shantanu</w:t>
-      </w:r>
-      <w:r>
-        <w:t xml:space="preserve"> </w:t>
-      </w:r>
-      <w:r>
-        <w:t xml:space="preserve">Sengupta</w:t>
-      </w:r>
-      <w:r/>
-    </w:p>
-    <w:p>
-      <w:pPr>
-        <w:pStyle w:val="653"/>
-      </w:pPr>
-      <w:r>
-        <w:t xml:space="preserve">Abhishek</w:t>
-      </w:r>
-      <w:r>
-        <w:t xml:space="preserve"> </w:t>
-      </w:r>
-      <w:r>
-        <w:t xml:space="preserve">Kumar</w:t>
-      </w:r>
-      <w:r/>
-    </w:p>
-    <w:p>
-      <w:pPr>
-        <w:pStyle w:val="653"/>
-      </w:pPr>
-      <w:r>
-        <w:t xml:space="preserve">Gubbala</w:t>
-      </w:r>
-      <w:r>
-        <w:t xml:space="preserve"> </w:t>
-      </w:r>
-      <w:r>
-        <w:t xml:space="preserve">Hari</w:t>
-      </w:r>
-      <w:r>
-        <w:t xml:space="preserve"> </w:t>
-      </w:r>
-      <w:r>
-        <w:t xml:space="preserve">Priya</w:t>
-      </w:r>
-      <w:r/>
-    </w:p>
-    <w:p>
-      <w:pPr>
-        <w:pStyle w:val="653"/>
-      </w:pPr>
-      <w:r>
-        <w:t xml:space="preserve">Lakshay</w:t>
-      </w:r>
-      <w:r>
-        <w:t xml:space="preserve"> </w:t>
-      </w:r>
-      <w:r>
-        <w:t xml:space="preserve">Sharma</w:t>
-      </w:r>
-      <w:r/>
-    </w:p>
-    <w:p>
-      <w:pPr>
-        <w:pStyle w:val="653"/>
-      </w:pPr>
-      <w:r>
-        <w:t xml:space="preserve">Sunku</w:t>
-      </w:r>
-      <w:r>
-        <w:t xml:space="preserve"> </w:t>
-      </w:r>
-      <w:r>
-        <w:t xml:space="preserve">Vydehi</w:t>
-      </w:r>
-      <w:r/>
-    </w:p>
-    <w:p>
-      <w:pPr>
-        <w:pStyle w:val="654"/>
-      </w:pPr>
-      <w:r>
-        <w:t xml:space="preserve">2023-08-30</w:t>
+        <w:t xml:space="preserve">2023-09-30</w:t>
       </w:r>
       <w:r/>
     </w:p>
@@ -176,7 +182,7 @@
       <w:sdtContent>
         <w:p>
           <w:pPr>
-            <w:pStyle w:val="682"/>
+            <w:pStyle w:val="680"/>
           </w:pPr>
           <w:r>
             <w:t xml:space="preserve">Table</w:t>
@@ -211,18 +217,18 @@
           <w:hyperlink w:tooltip="#_Toc1" w:anchor="_Toc1" w:history="1">
             <w:r>
               <w:rPr>
-                <w:rStyle w:val="681"/>
+                <w:rStyle w:val="679"/>
               </w:rPr>
             </w:r>
             <w:r>
               <w:rPr>
-                <w:rStyle w:val="681"/>
+                <w:rStyle w:val="679"/>
               </w:rPr>
               <w:t xml:space="preserve">1. Executive Summary</w:t>
             </w:r>
             <w:r>
               <w:rPr>
-                <w:rStyle w:val="681"/>
+                <w:rStyle w:val="679"/>
               </w:rPr>
             </w:r>
             <w:r>
@@ -248,24 +254,24 @@
           <w:hyperlink w:tooltip="#_Toc2" w:anchor="_Toc2" w:history="1">
             <w:r>
               <w:rPr>
-                <w:rStyle w:val="681"/>
+                <w:rStyle w:val="679"/>
               </w:rPr>
             </w:r>
             <w:r>
               <w:rPr>
-                <w:rStyle w:val="681"/>
+                <w:rStyle w:val="679"/>
               </w:rPr>
               <w:t xml:space="preserve">2. </w:t>
             </w:r>
             <w:r>
               <w:rPr>
-                <w:rStyle w:val="681"/>
+                <w:rStyle w:val="679"/>
               </w:rPr>
               <w:t xml:space="preserve">Problem Statement</w:t>
             </w:r>
             <w:r>
               <w:rPr>
-                <w:rStyle w:val="681"/>
+                <w:rStyle w:val="679"/>
               </w:rPr>
             </w:r>
             <w:r>
@@ -274,6 +280,55 @@
             <w:r>
               <w:fldChar w:fldCharType="begin"/>
               <w:instrText xml:space="preserve">PAGEREF _Toc2 \h</w:instrText>
+              <w:fldChar w:fldCharType="separate"/>
+              <w:t xml:space="preserve">3</w:t>
+              <w:fldChar w:fldCharType="end"/>
+            </w:r>
+          </w:hyperlink>
+          <w:r/>
+        </w:p>
+        <w:p>
+          <w:pPr>
+            <w:pStyle w:val="182"/>
+            <w:tabs>
+              <w:tab w:val="right" w:pos="9354" w:leader="dot"/>
+            </w:tabs>
+          </w:pPr>
+          <w:hyperlink w:tooltip="#_Toc3" w:anchor="_Toc3" w:history="1">
+            <w:r>
+              <w:rPr>
+                <w:rStyle w:val="679"/>
+              </w:rPr>
+            </w:r>
+            <w:r>
+              <w:rPr>
+                <w:rStyle w:val="679"/>
+              </w:rPr>
+              <w:t xml:space="preserve">2.1</w:t>
+            </w:r>
+            <w:r>
+              <w:rPr>
+                <w:rStyle w:val="679"/>
+              </w:rPr>
+              <w:t xml:space="preserve"> </w:t>
+            </w:r>
+            <w:r>
+              <w:rPr>
+                <w:rStyle w:val="679"/>
+              </w:rPr>
+              <w:t xml:space="preserve">What are the critical factors predicting a player’s performance?</w:t>
+            </w:r>
+            <w:r>
+              <w:rPr>
+                <w:rStyle w:val="679"/>
+              </w:rPr>
+            </w:r>
+            <w:r>
+              <w:tab/>
+            </w:r>
+            <w:r>
+              <w:fldChar w:fldCharType="begin"/>
+              <w:instrText xml:space="preserve">PAGEREF _Toc3 \h</w:instrText>
               <w:fldChar w:fldCharType="separate"/>
               <w:t xml:space="preserve">3</w:t>
               <w:fldChar w:fldCharType="end"/>
@@ -288,27 +343,27 @@
               <w:tab w:val="right" w:pos="9354" w:leader="dot"/>
             </w:tabs>
           </w:pPr>
-          <w:hyperlink w:tooltip="#_Toc3" w:anchor="_Toc3" w:history="1">
+          <w:hyperlink w:tooltip="#_Toc4" w:anchor="_Toc4" w:history="1">
             <w:r>
               <w:rPr>
-                <w:rStyle w:val="681"/>
+                <w:rStyle w:val="679"/>
               </w:rPr>
             </w:r>
             <w:r>
               <w:rPr>
-                <w:rStyle w:val="681"/>
+                <w:rStyle w:val="679"/>
               </w:rPr>
               <w:t xml:space="preserve">3. </w:t>
             </w:r>
             <w:r>
               <w:rPr>
-                <w:rStyle w:val="681"/>
+                <w:rStyle w:val="679"/>
               </w:rPr>
               <w:t xml:space="preserve">Proposed Solution</w:t>
             </w:r>
             <w:r>
               <w:rPr>
-                <w:rStyle w:val="681"/>
+                <w:rStyle w:val="679"/>
               </w:rPr>
             </w:r>
             <w:r>
@@ -316,7 +371,7 @@
             </w:r>
             <w:r>
               <w:fldChar w:fldCharType="begin"/>
-              <w:instrText xml:space="preserve">PAGEREF _Toc3 \h</w:instrText>
+              <w:instrText xml:space="preserve">PAGEREF _Toc4 \h</w:instrText>
               <w:fldChar w:fldCharType="separate"/>
               <w:t xml:space="preserve">4</w:t>
               <w:fldChar w:fldCharType="end"/>
@@ -331,21 +386,21 @@
               <w:tab w:val="right" w:pos="9354" w:leader="dot"/>
             </w:tabs>
           </w:pPr>
-          <w:hyperlink w:tooltip="#_Toc4" w:anchor="_Toc4" w:history="1">
+          <w:hyperlink w:tooltip="#_Toc5" w:anchor="_Toc5" w:history="1">
             <w:r>
               <w:rPr>
-                <w:rStyle w:val="681"/>
+                <w:rStyle w:val="679"/>
               </w:rPr>
             </w:r>
             <w:r>
               <w:rPr>
-                <w:rStyle w:val="681"/>
+                <w:rStyle w:val="679"/>
               </w:rPr>
-              <w:t xml:space="preserve">3.1 Limitations</w:t>
+              <w:t xml:space="preserve">3.1 Variable Significance</w:t>
             </w:r>
             <w:r>
               <w:rPr>
-                <w:rStyle w:val="681"/>
+                <w:rStyle w:val="679"/>
               </w:rPr>
             </w:r>
             <w:r>
@@ -353,9 +408,120 @@
             </w:r>
             <w:r>
               <w:fldChar w:fldCharType="begin"/>
-              <w:instrText xml:space="preserve">PAGEREF _Toc4 \h</w:instrText>
+              <w:instrText xml:space="preserve">PAGEREF _Toc5 \h</w:instrText>
               <w:fldChar w:fldCharType="separate"/>
               <w:t xml:space="preserve">4</w:t>
+              <w:fldChar w:fldCharType="end"/>
+            </w:r>
+          </w:hyperlink>
+          <w:r/>
+        </w:p>
+        <w:p>
+          <w:pPr>
+            <w:pStyle w:val="183"/>
+            <w:tabs>
+              <w:tab w:val="right" w:pos="9354" w:leader="dot"/>
+            </w:tabs>
+          </w:pPr>
+          <w:hyperlink w:tooltip="#_Toc6" w:anchor="_Toc6" w:history="1">
+            <w:r>
+              <w:rPr>
+                <w:rStyle w:val="679"/>
+              </w:rPr>
+            </w:r>
+            <w:r>
+              <w:rPr>
+                <w:rStyle w:val="679"/>
+              </w:rPr>
+              <w:t xml:space="preserve">3.1.1 Individual Characteristics</w:t>
+            </w:r>
+            <w:r>
+              <w:rPr>
+                <w:rStyle w:val="679"/>
+              </w:rPr>
+            </w:r>
+            <w:r>
+              <w:tab/>
+            </w:r>
+            <w:r>
+              <w:fldChar w:fldCharType="begin"/>
+              <w:instrText xml:space="preserve">PAGEREF _Toc6 \h</w:instrText>
+              <w:fldChar w:fldCharType="separate"/>
+              <w:t xml:space="preserve">4</w:t>
+              <w:fldChar w:fldCharType="end"/>
+            </w:r>
+          </w:hyperlink>
+          <w:r/>
+        </w:p>
+        <w:p>
+          <w:pPr>
+            <w:pStyle w:val="183"/>
+            <w:tabs>
+              <w:tab w:val="right" w:pos="9354" w:leader="dot"/>
+            </w:tabs>
+          </w:pPr>
+          <w:hyperlink w:tooltip="#_Toc7" w:anchor="_Toc7" w:history="1">
+            <w:r>
+              <w:rPr>
+                <w:rStyle w:val="679"/>
+              </w:rPr>
+            </w:r>
+            <w:r>
+              <w:rPr>
+                <w:rStyle w:val="679"/>
+              </w:rPr>
+              <w:t xml:space="preserve">3.1.2 Performance Characteristics</w:t>
+            </w:r>
+            <w:r>
+              <w:rPr>
+                <w:rStyle w:val="679"/>
+              </w:rPr>
+            </w:r>
+            <w:r>
+              <w:tab/>
+            </w:r>
+            <w:r>
+              <w:fldChar w:fldCharType="begin"/>
+              <w:instrText xml:space="preserve">PAGEREF _Toc7 \h</w:instrText>
+              <w:fldChar w:fldCharType="separate"/>
+              <w:t xml:space="preserve">5</w:t>
+              <w:fldChar w:fldCharType="end"/>
+            </w:r>
+          </w:hyperlink>
+          <w:r/>
+        </w:p>
+        <w:p>
+          <w:pPr>
+            <w:pStyle w:val="182"/>
+            <w:tabs>
+              <w:tab w:val="right" w:pos="9354" w:leader="dot"/>
+            </w:tabs>
+          </w:pPr>
+          <w:hyperlink w:tooltip="#_Toc8" w:anchor="_Toc8" w:history="1">
+            <w:r>
+              <w:rPr>
+                <w:rStyle w:val="679"/>
+              </w:rPr>
+            </w:r>
+            <w:r>
+              <w:rPr>
+                <w:rStyle w:val="679"/>
+              </w:rPr>
+              <w:t xml:space="preserve">3.2 Limitations</w:t>
+            </w:r>
+            <w:r>
+              <w:rPr>
+                <w:rStyle w:val="679"/>
+              </w:rPr>
+            </w:r>
+            <w:r>
+              <w:tab/>
+            </w:r>
+            <w:r>
+              <w:fldChar w:fldCharType="begin"/>
+              <w:instrText xml:space="preserve">PAGEREF _Toc8 \h</w:instrText>
+              <w:fldChar w:fldCharType="separate"/>
+              <w:t xml:space="preserve">5</w:t>
               <w:fldChar w:fldCharType="end"/>
             </w:r>
           </w:hyperlink>
@@ -368,21 +534,21 @@
               <w:tab w:val="right" w:pos="9354" w:leader="dot"/>
             </w:tabs>
           </w:pPr>
-          <w:hyperlink w:tooltip="#_Toc5" w:anchor="_Toc5" w:history="1">
+          <w:hyperlink w:tooltip="#_Toc9" w:anchor="_Toc9" w:history="1">
             <w:r>
               <w:rPr>
-                <w:rStyle w:val="681"/>
+                <w:rStyle w:val="679"/>
               </w:rPr>
             </w:r>
             <w:r>
               <w:rPr>
-                <w:rStyle w:val="681"/>
+                <w:rStyle w:val="679"/>
               </w:rPr>
               <w:t xml:space="preserve">4. Timeline</w:t>
             </w:r>
             <w:r>
               <w:rPr>
-                <w:rStyle w:val="681"/>
+                <w:rStyle w:val="679"/>
               </w:rPr>
             </w:r>
             <w:r>
@@ -390,7 +556,7 @@
             </w:r>
             <w:r>
               <w:fldChar w:fldCharType="begin"/>
-              <w:instrText xml:space="preserve">PAGEREF _Toc5 \h</w:instrText>
+              <w:instrText xml:space="preserve">PAGEREF _Toc9 \h</w:instrText>
               <w:fldChar w:fldCharType="separate"/>
               <w:t xml:space="preserve">6</w:t>
               <w:fldChar w:fldCharType="end"/>
@@ -405,21 +571,21 @@
               <w:tab w:val="right" w:pos="9354" w:leader="dot"/>
             </w:tabs>
           </w:pPr>
-          <w:hyperlink w:tooltip="#_Toc6" w:anchor="_Toc6" w:history="1">
+          <w:hyperlink w:tooltip="#_Toc10" w:anchor="_Toc10" w:history="1">
             <w:r>
               <w:rPr>
-                <w:rStyle w:val="681"/>
+                <w:rStyle w:val="679"/>
               </w:rPr>
             </w:r>
             <w:r>
               <w:rPr>
-                <w:rStyle w:val="681"/>
+                <w:rStyle w:val="679"/>
               </w:rPr>
               <w:t xml:space="preserve">5. References</w:t>
             </w:r>
             <w:r>
               <w:rPr>
-                <w:rStyle w:val="681"/>
+                <w:rStyle w:val="679"/>
               </w:rPr>
             </w:r>
             <w:r>
@@ -427,7 +593,7 @@
             </w:r>
             <w:r>
               <w:fldChar w:fldCharType="begin"/>
-              <w:instrText xml:space="preserve">PAGEREF _Toc6 \h</w:instrText>
+              <w:instrText xml:space="preserve">PAGEREF _Toc10 \h</w:instrText>
               <w:fldChar w:fldCharType="separate"/>
               <w:t xml:space="preserve">7</w:t>
               <w:fldChar w:fldCharType="end"/>
@@ -446,7 +612,7 @@
     </w:sdt>
     <w:p>
       <w:pPr>
-        <w:pStyle w:val="649"/>
+        <w:pStyle w:val="647"/>
       </w:pPr>
       <w:r>
         <w:t xml:space="preserve">…</w:t>
@@ -461,25 +627,129 @@
     </w:p>
     <w:p>
       <w:pPr>
-        <w:pStyle w:val="657"/>
+        <w:pStyle w:val="655"/>
       </w:pPr>
       <w:r/>
-      <w:bookmarkStart w:id="31" w:name="_Toc1"/>
+      <w:bookmarkStart w:id="57" w:name="_Toc1"/>
       <w:r/>
       <w:bookmarkStart w:id="20" w:name="executive-summary"/>
       <w:r>
         <w:t xml:space="preserve">1. Executive Summary</w:t>
       </w:r>
-      <w:bookmarkEnd w:id="31"/>
+      <w:bookmarkEnd w:id="57"/>
       <w:r/>
       <w:r/>
     </w:p>
     <w:p>
       <w:pPr>
-        <w:pStyle w:val="649"/>
+        <w:pStyle w:val="647"/>
       </w:pPr>
       <w:r>
-        <w:t xml:space="preserve">Our analysis involves the single-year data of the 2023 Women’s Ice Hockey World Championship. We will address the individual player performance with linear regression and identify the key attributes affecting the performance.</w:t>
+        <w:t xml:space="preserve">Ice hockey is a fast-paced team sport renowned for its combination of speed, physicality, and skill, predominantly played in cold-weather nations like Canada, the USA, Russia, Sweden, and Finland. Women’s ice hockey, a variant of the sport played ex</w:t>
+      </w:r>
+      <w:r>
+        <w:t xml:space="preserve">clusively by female athletes, shares similarities with men’s hockey but boasts its distinct history. Since 1990, the International Ice Hockey Federation (IIHF) has organized the IIHF World Women’s Championship, showcasing the growth of women’s ice hockey. </w:t>
+      </w:r>
+      <w:r/>
+    </w:p>
+    <w:p>
+      <w:pPr>
+        <w:pStyle w:val="646"/>
+      </w:pPr>
+      <w:r>
+        <w:t xml:space="preserve">The USA took the championship in the current year, with Canada coming in</w:t>
+      </w:r>
+      <w:r>
+        <w:t xml:space="preserve"> second. Since the inception of the competition, they have been regularly among the winners. The first eight championships were won by Canada, whereas the United States dominated in the more recent editions, taking home ten out of the last 14 championships</w:t>
+      </w:r>
+      <w:r>
+        <w:t xml:space="preserve">(</w:t>
+      </w:r>
+      <w:hyperlink w:tooltip="#ref-WomenWorldChampionship" w:anchor="ref-WomenWorldChampionship" w:history="1">
+        <w:r>
+          <w:rPr>
+            <w:rStyle w:val="679"/>
+          </w:rPr>
+          <w:t xml:space="preserve">“Women’s</w:t>
+        </w:r>
+        <w:r>
+          <w:rPr>
+            <w:rStyle w:val="679"/>
+          </w:rPr>
+          <w:t xml:space="preserve"> </w:t>
+        </w:r>
+        <w:r>
+          <w:rPr>
+            <w:rStyle w:val="679"/>
+          </w:rPr>
+          <w:t xml:space="preserve">World Championship Statistics</w:t>
+        </w:r>
+        <w:r>
+          <w:rPr>
+            <w:rStyle w:val="679"/>
+          </w:rPr>
+          <w:t xml:space="preserve">”</w:t>
+        </w:r>
+        <w:r>
+          <w:rPr>
+            <w:rStyle w:val="679"/>
+          </w:rPr>
+          <w:t xml:space="preserve"> </w:t>
+        </w:r>
+        <w:r>
+          <w:rPr>
+            <w:rStyle w:val="679"/>
+          </w:rPr>
+          <w:t xml:space="preserve">n.d.</w:t>
+        </w:r>
+      </w:hyperlink>
+      <w:r>
+        <w:t xml:space="preserve">)</w:t>
+      </w:r>
+      <w:r>
+        <w:t xml:space="preserve">.</w:t>
+      </w:r>
+      <w:r/>
+    </w:p>
+    <w:p>
+      <w:pPr>
+        <w:pStyle w:val="646"/>
+      </w:pPr>
+      <w:r>
+        <w:t xml:space="preserve">The main objective in ice hockey is t</w:t>
+      </w:r>
+      <w:r>
+        <w:t xml:space="preserve">o score goals by shooting a puck into the opposing team’s net. A standard game comprises three periods, each lasting 20 minutes, with intermissions for player rest and ice maintenance. Victory goes to the team with the most goals after these three periods.</w:t>
+      </w:r>
+      <w:r/>
+    </w:p>
+    <w:p>
+      <w:pPr>
+        <w:pStyle w:val="646"/>
+      </w:pPr>
+      <w:r>
+        <w:t xml:space="preserve">In a typical lineup, each team fields six players simultaneously on the ice, featuring a goaltender (goalie) and five skaters. These skaters are typically divided into three forwards (left wing, center, and right wing) and two defensemen.</w:t>
+      </w:r>
+      <w:r/>
+    </w:p>
+    <w:p>
+      <w:pPr>
+        <w:pStyle w:val="646"/>
+      </w:pPr>
+      <w:r>
+        <w:t xml:space="preserve">To maintain fairness and uphold the competitive spirit of the game, ice hockey employs an extensive set of rules and penalties. Players who commi</w:t>
+      </w:r>
+      <w:r>
+        <w:t xml:space="preserve">t infractions can be temporarily sidelined in the penalty box, leading to power plays (when one team has more players on the ice) or penalty kills (when a team is shorthanded). These regulations play a crucial role in preserving the integrity of the sport.</w:t>
+      </w:r>
+      <w:r/>
+    </w:p>
+    <w:p>
+      <w:pPr>
+        <w:pStyle w:val="646"/>
+      </w:pPr>
+      <w:r>
+        <w:t xml:space="preserve">Our analysis involves the single-year data of the 2023 IIHF World Women’s Championship. We will address the individual player performance with linear regression and identify the key attributes affecting the performance.</w:t>
       </w:r>
       <w:r/>
     </w:p>
@@ -492,12 +762,12 @@
     </w:p>
     <w:p>
       <w:pPr>
-        <w:pStyle w:val="657"/>
+        <w:pStyle w:val="655"/>
       </w:pPr>
       <w:r/>
-      <w:bookmarkStart w:id="32" w:name="_Toc2"/>
+      <w:bookmarkStart w:id="58" w:name="_Toc2"/>
       <w:r/>
-      <w:bookmarkStart w:id="21" w:name="problem-statement"/>
+      <w:bookmarkStart w:id="22" w:name="problem-statement"/>
       <w:r>
         <w:t xml:space="preserve">2. </w:t>
       </w:r>
@@ -508,40 +778,107 @@
         </w:rPr>
         <w:t xml:space="preserve">Problem Statement</w:t>
       </w:r>
-      <w:bookmarkEnd w:id="32"/>
+      <w:bookmarkEnd w:id="58"/>
       <w:r/>
       <w:r/>
     </w:p>
     <w:p>
       <w:pPr>
-        <w:pStyle w:val="649"/>
+        <w:pStyle w:val="656"/>
       </w:pPr>
-      <w:r>
-        <w:t xml:space="preserve">Comprehensive sports analytics are</w:t>
-      </w:r>
-      <w:r>
-        <w:t xml:space="preserve"> essential for teams and athletes to make data-informed decisions and optimize performance. Furthermore, a rich source of information can significantly boost fan loyalty. In women’s ice hockey, the publicly available data is limited in how important the at</w:t>
-      </w:r>
-      <w:r>
-        <w:t xml:space="preserve">tribute is for the player’s performance. Moreover, a tidy dataset is not currently available. Hence, we wish to examine the player statistics of the participants in the 2023 Women’s Ice Hockey World Championship and identify the key performance indicators.</w:t>
-      </w:r>
       <w:r/>
-    </w:p>
-    <w:p>
-      <w:r>
-        <w:br w:type="page" w:clear="all"/>
-      </w:r>
-      <w:bookmarkEnd w:id="21"/>
+      <w:bookmarkStart w:id="59" w:name="_Toc3"/>
+      <w:r/>
+      <w:bookmarkStart w:id="21" w:name="X495f81b5c3a4912c3cc374b113ac921710eb1d6"/>
+      <w:r>
+        <w:t xml:space="preserve">2.1</w:t>
+      </w:r>
+      <w:r>
+        <w:t xml:space="preserve"> </w:t>
+      </w:r>
+      <w:r>
+        <w:rPr>
+          <w:b/>
+          <w:bCs/>
+        </w:rPr>
+        <w:t xml:space="preserve">What are the critical factors predicting a player’s performance?</w:t>
+      </w:r>
+      <w:bookmarkEnd w:id="59"/>
+      <w:r/>
       <w:r/>
     </w:p>
     <w:p>
       <w:pPr>
-        <w:pStyle w:val="657"/>
+        <w:pStyle w:val="647"/>
+      </w:pPr>
+      <w:r>
+        <w:t xml:space="preserve">The challenge is to systematically identify and analyze the key factors that reliably predict a player’s performance. This includes analyzing the physical, skill-based, psychological, and strategic elements</w:t>
+      </w:r>
+      <w:r>
+        <w:t xml:space="preserve"> </w:t>
+      </w:r>
+      <w:r>
+        <w:t xml:space="preserve">(</w:t>
+      </w:r>
+      <w:hyperlink w:tooltip="#X9d19b3215b5ca1f18315c8df88a1bc83304c4e4" w:anchor="X9d19b3215b5ca1f18315c8df88a1bc83304c4e4" w:history="1">
+        <w:r>
+          <w:rPr>
+            <w:rStyle w:val="679"/>
+          </w:rPr>
+          <w:t xml:space="preserve">Nigg et al. 2020</w:t>
+        </w:r>
+      </w:hyperlink>
+      <w:r>
+        <w:t xml:space="preserve">)</w:t>
+      </w:r>
+      <w:r>
+        <w:t xml:space="preserve"> </w:t>
+      </w:r>
+      <w:r>
+        <w:t xml:space="preserve">that contribute to a player’s effectiveness in the game. There is a need for a framework that allows coaches, teams, and players to make data-driven decisions and improve the overall competitive edge in the sport.</w:t>
+      </w:r>
+      <w:r/>
+    </w:p>
+    <w:p>
+      <w:pPr>
+        <w:pStyle w:val="646"/>
+      </w:pPr>
+      <w:r>
+        <w:t xml:space="preserve">For this study,</w:t>
+      </w:r>
+      <w:r>
+        <w:t xml:space="preserve"> we only looked at the official data on the physical and game statistics of 203 forwards and defenders. The rationale behind the decision to exclude goalies from our dataset stems from the disparity in their performance metrics with forwards and defenders.</w:t>
+      </w:r>
+      <w:r/>
+    </w:p>
+    <w:p>
+      <w:pPr>
+        <w:pStyle w:val="646"/>
+      </w:pPr>
+      <w:r>
+        <w:t xml:space="preserve">In women’s ice hockey, the publicly available data is limited in terms of how important the attribute is for the players’ performance. Furthermore, there is currently no tidy dataset available. So, we are collecting and put</w:t>
+      </w:r>
+      <w:r>
+        <w:t xml:space="preserve">ting together information from official documents and extending it. We also want to look at the player statistics of the participants in the 2023 Women’s Ice Hockey World Championship and identify the key performance indicators for high-performing players.</w:t>
+      </w:r>
+      <w:r/>
+    </w:p>
+    <w:p>
+      <w:r>
+        <w:br w:type="page" w:clear="all"/>
+      </w:r>
+      <w:bookmarkEnd w:id="21"/>
+      <w:bookmarkEnd w:id="22"/>
+      <w:r/>
+    </w:p>
+    <w:p>
+      <w:pPr>
+        <w:pStyle w:val="655"/>
       </w:pPr>
       <w:r/>
-      <w:bookmarkStart w:id="33" w:name="_Toc3"/>
+      <w:bookmarkStart w:id="60" w:name="_Toc4"/>
       <w:r/>
-      <w:bookmarkStart w:id="23" w:name="proposed-solution"/>
+      <w:bookmarkStart w:id="27" w:name="proposed-solution"/>
       <w:r>
         <w:t xml:space="preserve">3. </w:t>
       </w:r>
@@ -552,13 +889,13 @@
         </w:rPr>
         <w:t xml:space="preserve">Proposed Solution</w:t>
       </w:r>
-      <w:bookmarkEnd w:id="33"/>
+      <w:bookmarkEnd w:id="60"/>
       <w:r/>
       <w:r/>
     </w:p>
     <w:p>
       <w:pPr>
-        <w:pStyle w:val="649"/>
+        <w:pStyle w:val="647"/>
       </w:pPr>
       <w:r>
         <w:t xml:space="preserve">We will compile a tidy dataset using publicly available data from the 2023 Women’s Ice Hockey World Championship. Furthermore, we will perform regression analysis to </w:t>
@@ -570,7 +907,7 @@
     </w:p>
     <w:p>
       <w:pPr>
-        <w:pStyle w:val="648"/>
+        <w:pStyle w:val="646"/>
       </w:pPr>
       <w:r>
         <w:t xml:space="preserve">The attributes of the data collected are as follows</w:t>
@@ -579,14 +916,14 @@
     </w:p>
     <w:tbl>
       <w:tblPr>
-        <w:tblStyle w:val="669"/>
+        <w:tblStyle w:val="667"/>
         <w:tblW w:w="5000" w:type="pct"/>
         <w:tblLook w:val="0000" w:firstRow="0" w:lastRow="0" w:firstColumn="0" w:lastColumn="0" w:noHBand="0" w:noVBand="0"/>
       </w:tblPr>
       <w:tblGrid>
-        <w:gridCol w:w="759"/>
-        <w:gridCol w:w="3580"/>
-        <w:gridCol w:w="3580"/>
+        <w:gridCol w:w="1980"/>
+        <w:gridCol w:w="2970"/>
+        <w:gridCol w:w="2970"/>
       </w:tblGrid>
       <w:tr>
         <w:trPr/>
@@ -597,7 +934,7 @@
           </w:tcPr>
           <w:p>
             <w:pPr>
-              <w:pStyle w:val="650"/>
+              <w:pStyle w:val="648"/>
               <w:jc w:val="left"/>
             </w:pPr>
             <w:r>
@@ -613,7 +950,7 @@
           </w:tcPr>
           <w:p>
             <w:pPr>
-              <w:pStyle w:val="650"/>
+              <w:pStyle w:val="648"/>
               <w:jc w:val="left"/>
             </w:pPr>
             <w:r>
@@ -629,7 +966,7 @@
           </w:tcPr>
           <w:p>
             <w:pPr>
-              <w:pStyle w:val="650"/>
+              <w:pStyle w:val="648"/>
               <w:jc w:val="left"/>
             </w:pPr>
             <w:r>
@@ -648,7 +985,7 @@
           </w:tcPr>
           <w:p>
             <w:pPr>
-              <w:pStyle w:val="650"/>
+              <w:pStyle w:val="648"/>
             </w:pPr>
             <w:r/>
             <w:r/>
@@ -661,7 +998,7 @@
           </w:tcPr>
           <w:p>
             <w:pPr>
-              <w:pStyle w:val="650"/>
+              <w:pStyle w:val="648"/>
               <w:jc w:val="left"/>
             </w:pPr>
             <w:r>
@@ -681,7 +1018,7 @@
           </w:tcPr>
           <w:p>
             <w:pPr>
-              <w:pStyle w:val="650"/>
+              <w:pStyle w:val="648"/>
             </w:pPr>
             <w:r/>
             <w:r/>
@@ -697,7 +1034,7 @@
           </w:tcPr>
           <w:p>
             <w:pPr>
-              <w:pStyle w:val="650"/>
+              <w:pStyle w:val="648"/>
               <w:jc w:val="left"/>
             </w:pPr>
             <w:r>
@@ -713,7 +1050,7 @@
           </w:tcPr>
           <w:p>
             <w:pPr>
-              <w:pStyle w:val="650"/>
+              <w:pStyle w:val="648"/>
               <w:jc w:val="left"/>
             </w:pPr>
             <w:r>
@@ -729,7 +1066,7 @@
           </w:tcPr>
           <w:p>
             <w:pPr>
-              <w:pStyle w:val="650"/>
+              <w:pStyle w:val="648"/>
               <w:jc w:val="left"/>
             </w:pPr>
             <w:r>
@@ -748,7 +1085,7 @@
           </w:tcPr>
           <w:p>
             <w:pPr>
-              <w:pStyle w:val="650"/>
+              <w:pStyle w:val="648"/>
             </w:pPr>
             <w:r/>
             <w:r/>
@@ -761,7 +1098,7 @@
           </w:tcPr>
           <w:p>
             <w:pPr>
-              <w:pStyle w:val="650"/>
+              <w:pStyle w:val="648"/>
               <w:jc w:val="left"/>
             </w:pPr>
             <w:r>
@@ -781,7 +1118,7 @@
           </w:tcPr>
           <w:p>
             <w:pPr>
-              <w:pStyle w:val="650"/>
+              <w:pStyle w:val="648"/>
             </w:pPr>
             <w:r/>
             <w:r/>
@@ -797,7 +1134,7 @@
           </w:tcPr>
           <w:p>
             <w:pPr>
-              <w:pStyle w:val="650"/>
+              <w:pStyle w:val="648"/>
               <w:jc w:val="left"/>
             </w:pPr>
             <w:r>
@@ -813,7 +1150,7 @@
           </w:tcPr>
           <w:p>
             <w:pPr>
-              <w:pStyle w:val="650"/>
+              <w:pStyle w:val="648"/>
               <w:jc w:val="left"/>
             </w:pPr>
             <w:r>
@@ -829,7 +1166,7 @@
           </w:tcPr>
           <w:p>
             <w:pPr>
-              <w:pStyle w:val="650"/>
+              <w:pStyle w:val="648"/>
               <w:jc w:val="left"/>
             </w:pPr>
             <w:r>
@@ -848,7 +1185,7 @@
           </w:tcPr>
           <w:p>
             <w:pPr>
-              <w:pStyle w:val="650"/>
+              <w:pStyle w:val="648"/>
               <w:jc w:val="left"/>
             </w:pPr>
             <w:r>
@@ -864,7 +1201,7 @@
           </w:tcPr>
           <w:p>
             <w:pPr>
-              <w:pStyle w:val="650"/>
+              <w:pStyle w:val="648"/>
               <w:jc w:val="left"/>
             </w:pPr>
             <w:r>
@@ -880,7 +1217,7 @@
           </w:tcPr>
           <w:p>
             <w:pPr>
-              <w:pStyle w:val="650"/>
+              <w:pStyle w:val="648"/>
             </w:pPr>
             <w:r/>
             <w:r/>
@@ -896,7 +1233,7 @@
           </w:tcPr>
           <w:p>
             <w:pPr>
-              <w:pStyle w:val="650"/>
+              <w:pStyle w:val="648"/>
               <w:jc w:val="left"/>
             </w:pPr>
             <w:r>
@@ -912,7 +1249,7 @@
           </w:tcPr>
           <w:p>
             <w:pPr>
-              <w:pStyle w:val="650"/>
+              <w:pStyle w:val="648"/>
               <w:jc w:val="left"/>
             </w:pPr>
             <w:r>
@@ -928,7 +1265,7 @@
           </w:tcPr>
           <w:p>
             <w:pPr>
-              <w:pStyle w:val="650"/>
+              <w:pStyle w:val="648"/>
               <w:jc w:val="left"/>
             </w:pPr>
             <w:r>
@@ -947,7 +1284,7 @@
           </w:tcPr>
           <w:p>
             <w:pPr>
-              <w:pStyle w:val="650"/>
+              <w:pStyle w:val="648"/>
               <w:jc w:val="left"/>
             </w:pPr>
             <w:r>
@@ -963,7 +1300,7 @@
           </w:tcPr>
           <w:p>
             <w:pPr>
-              <w:pStyle w:val="650"/>
+              <w:pStyle w:val="648"/>
               <w:jc w:val="left"/>
             </w:pPr>
             <w:r>
@@ -979,7 +1316,7 @@
           </w:tcPr>
           <w:p>
             <w:pPr>
-              <w:pStyle w:val="650"/>
+              <w:pStyle w:val="648"/>
               <w:jc w:val="left"/>
             </w:pPr>
             <w:r>
@@ -998,7 +1335,7 @@
           </w:tcPr>
           <w:p>
             <w:pPr>
-              <w:pStyle w:val="650"/>
+              <w:pStyle w:val="648"/>
               <w:jc w:val="left"/>
             </w:pPr>
             <w:r>
@@ -1014,7 +1351,7 @@
           </w:tcPr>
           <w:p>
             <w:pPr>
-              <w:pStyle w:val="650"/>
+              <w:pStyle w:val="648"/>
               <w:jc w:val="left"/>
             </w:pPr>
             <w:r>
@@ -1030,7 +1367,7 @@
           </w:tcPr>
           <w:p>
             <w:pPr>
-              <w:pStyle w:val="650"/>
+              <w:pStyle w:val="648"/>
               <w:jc w:val="left"/>
             </w:pPr>
             <w:r>
@@ -1049,7 +1386,7 @@
           </w:tcPr>
           <w:p>
             <w:pPr>
-              <w:pStyle w:val="650"/>
+              <w:pStyle w:val="648"/>
               <w:jc w:val="left"/>
             </w:pPr>
             <w:r>
@@ -1065,7 +1402,7 @@
           </w:tcPr>
           <w:p>
             <w:pPr>
-              <w:pStyle w:val="650"/>
+              <w:pStyle w:val="648"/>
               <w:jc w:val="left"/>
             </w:pPr>
             <w:r>
@@ -1081,7 +1418,7 @@
           </w:tcPr>
           <w:p>
             <w:pPr>
-              <w:pStyle w:val="650"/>
+              <w:pStyle w:val="648"/>
               <w:jc w:val="left"/>
             </w:pPr>
             <w:r>
@@ -1100,7 +1437,7 @@
           </w:tcPr>
           <w:p>
             <w:pPr>
-              <w:pStyle w:val="650"/>
+              <w:pStyle w:val="648"/>
               <w:jc w:val="left"/>
             </w:pPr>
             <w:r>
@@ -1116,7 +1453,7 @@
           </w:tcPr>
           <w:p>
             <w:pPr>
-              <w:pStyle w:val="650"/>
+              <w:pStyle w:val="648"/>
               <w:jc w:val="left"/>
             </w:pPr>
             <w:r>
@@ -1132,7 +1469,7 @@
           </w:tcPr>
           <w:p>
             <w:pPr>
-              <w:pStyle w:val="650"/>
+              <w:pStyle w:val="648"/>
               <w:jc w:val="left"/>
             </w:pPr>
             <w:r>
@@ -1151,7 +1488,7 @@
           </w:tcPr>
           <w:p>
             <w:pPr>
-              <w:pStyle w:val="650"/>
+              <w:pStyle w:val="648"/>
               <w:jc w:val="left"/>
             </w:pPr>
             <w:r>
@@ -1167,7 +1504,7 @@
           </w:tcPr>
           <w:p>
             <w:pPr>
-              <w:pStyle w:val="650"/>
+              <w:pStyle w:val="648"/>
               <w:jc w:val="left"/>
             </w:pPr>
             <w:r>
@@ -1183,7 +1520,7 @@
           </w:tcPr>
           <w:p>
             <w:pPr>
-              <w:pStyle w:val="650"/>
+              <w:pStyle w:val="648"/>
               <w:jc w:val="left"/>
             </w:pPr>
             <w:r>
@@ -1202,7 +1539,7 @@
           </w:tcPr>
           <w:p>
             <w:pPr>
-              <w:pStyle w:val="650"/>
+              <w:pStyle w:val="648"/>
               <w:jc w:val="left"/>
             </w:pPr>
             <w:r>
@@ -1218,7 +1555,7 @@
           </w:tcPr>
           <w:p>
             <w:pPr>
-              <w:pStyle w:val="650"/>
+              <w:pStyle w:val="648"/>
               <w:jc w:val="left"/>
             </w:pPr>
             <w:r>
@@ -1234,11 +1571,11 @@
           </w:tcPr>
           <w:p>
             <w:pPr>
-              <w:pStyle w:val="650"/>
+              <w:pStyle w:val="648"/>
               <w:jc w:val="left"/>
             </w:pPr>
             <w:r>
-              <w:t xml:space="preserve">Player's goal differential while they are on the ice</w:t>
+              <w:t xml:space="preserve">Player’s goal differential while they are on the ice</w:t>
             </w:r>
             <w:r/>
           </w:p>
@@ -1253,7 +1590,7 @@
           </w:tcPr>
           <w:p>
             <w:pPr>
-              <w:pStyle w:val="650"/>
+              <w:pStyle w:val="648"/>
               <w:jc w:val="left"/>
             </w:pPr>
             <w:r>
@@ -1269,7 +1606,7 @@
           </w:tcPr>
           <w:p>
             <w:pPr>
-              <w:pStyle w:val="650"/>
+              <w:pStyle w:val="648"/>
               <w:jc w:val="left"/>
             </w:pPr>
             <w:r>
@@ -1285,7 +1622,7 @@
           </w:tcPr>
           <w:p>
             <w:pPr>
-              <w:pStyle w:val="650"/>
+              <w:pStyle w:val="648"/>
               <w:jc w:val="left"/>
             </w:pPr>
             <w:r>
@@ -1304,7 +1641,7 @@
           </w:tcPr>
           <w:p>
             <w:pPr>
-              <w:pStyle w:val="650"/>
+              <w:pStyle w:val="648"/>
               <w:jc w:val="left"/>
             </w:pPr>
             <w:r>
@@ -1320,7 +1657,7 @@
           </w:tcPr>
           <w:p>
             <w:pPr>
-              <w:pStyle w:val="650"/>
+              <w:pStyle w:val="648"/>
               <w:jc w:val="left"/>
             </w:pPr>
             <w:r>
@@ -1336,7 +1673,7 @@
           </w:tcPr>
           <w:p>
             <w:pPr>
-              <w:pStyle w:val="650"/>
+              <w:pStyle w:val="648"/>
             </w:pPr>
             <w:r/>
             <w:r/>
@@ -1352,7 +1689,7 @@
           </w:tcPr>
           <w:p>
             <w:pPr>
-              <w:pStyle w:val="650"/>
+              <w:pStyle w:val="648"/>
               <w:jc w:val="left"/>
             </w:pPr>
             <w:r>
@@ -1368,7 +1705,7 @@
           </w:tcPr>
           <w:p>
             <w:pPr>
-              <w:pStyle w:val="650"/>
+              <w:pStyle w:val="648"/>
               <w:jc w:val="left"/>
             </w:pPr>
             <w:r>
@@ -1384,7 +1721,7 @@
           </w:tcPr>
           <w:p>
             <w:pPr>
-              <w:pStyle w:val="650"/>
+              <w:pStyle w:val="648"/>
               <w:jc w:val="left"/>
             </w:pPr>
             <w:r>
@@ -1403,7 +1740,7 @@
           </w:tcPr>
           <w:p>
             <w:pPr>
-              <w:pStyle w:val="650"/>
+              <w:pStyle w:val="648"/>
               <w:jc w:val="left"/>
             </w:pPr>
             <w:r>
@@ -1419,7 +1756,7 @@
           </w:tcPr>
           <w:p>
             <w:pPr>
-              <w:pStyle w:val="650"/>
+              <w:pStyle w:val="648"/>
               <w:jc w:val="left"/>
             </w:pPr>
             <w:r>
@@ -1435,7 +1772,7 @@
           </w:tcPr>
           <w:p>
             <w:pPr>
-              <w:pStyle w:val="650"/>
+              <w:pStyle w:val="648"/>
               <w:jc w:val="left"/>
             </w:pPr>
             <w:r>
@@ -1448,7 +1785,7 @@
     </w:tbl>
     <w:p>
       <w:pPr>
-        <w:pStyle w:val="648"/>
+        <w:pStyle w:val="646"/>
       </w:pPr>
       <w:r>
         <w:t xml:space="preserve">Our choice of points for the dependent variabl</w:t>
@@ -1460,10 +1797,793 @@
     </w:p>
     <w:p>
       <w:pPr>
-        <w:pStyle w:val="648"/>
+        <w:pStyle w:val="656"/>
       </w:pPr>
-      <w:r>
-        <w:t xml:space="preserve">We will use the following data sources:</w:t>
+      <w:r/>
+      <w:bookmarkStart w:id="61" w:name="_Toc5"/>
+      <w:r/>
+      <w:bookmarkStart w:id="25" w:name="variable-significance"/>
+      <w:r>
+        <w:t xml:space="preserve">3.1 Variable Significance</w:t>
+      </w:r>
+      <w:bookmarkEnd w:id="61"/>
+      <w:r/>
+      <w:r/>
+    </w:p>
+    <w:p>
+      <w:pPr>
+        <w:pStyle w:val="647"/>
+      </w:pPr>
+      <w:r>
+        <w:t xml:space="preserve">We can group the things that affect how a player plays a game into different categories.</w:t>
+      </w:r>
+      <w:r/>
+    </w:p>
+    <w:p>
+      <w:pPr>
+        <w:pStyle w:val="657"/>
+      </w:pPr>
+      <w:r/>
+      <w:bookmarkStart w:id="62" w:name="_Toc6"/>
+      <w:r/>
+      <w:bookmarkStart w:id="23" w:name="individual-characteristics"/>
+      <w:r>
+        <w:t xml:space="preserve">3.1.1 Individual Characteristics</w:t>
+      </w:r>
+      <w:bookmarkEnd w:id="62"/>
+      <w:r/>
+      <w:r/>
+    </w:p>
+    <w:p>
+      <w:pPr>
+        <w:pStyle w:val="647"/>
+      </w:pPr>
+      <w:r>
+        <w:t xml:space="preserve">The individual player possesses distinct characteristics such as height, weight, age, position, and player handedness (shooting). Since they could affect individual performance, they would be useful for our model.</w:t>
+      </w:r>
+      <w:bookmarkEnd w:id="23"/>
+      <w:r/>
+    </w:p>
+    <w:p>
+      <w:pPr>
+        <w:pStyle w:val="657"/>
+      </w:pPr>
+      <w:r/>
+      <w:bookmarkStart w:id="63" w:name="_Toc7"/>
+      <w:r/>
+      <w:bookmarkStart w:id="24" w:name="performance-characteristics"/>
+      <w:r>
+        <w:t xml:space="preserve">3.1.2 Performance Characteristics</w:t>
+      </w:r>
+      <w:bookmarkEnd w:id="63"/>
+      <w:r/>
+      <w:r/>
+    </w:p>
+    <w:p>
+      <w:pPr>
+        <w:pStyle w:val="647"/>
+      </w:pPr>
+      <w:r>
+        <w:t xml:space="preserve">Resulting from the players’ participation in the championship are variables pertaining to the outcome of their participation. Goals, assists, games played, pe</w:t>
+      </w:r>
+      <w:r>
+        <w:t xml:space="preserve">nalties in minutes, +/- differential, shots on goals, and total minutes played are performance variables. The average of total goals scored with assists is our dependent variable. The remaining variables indicate how the players’ time on the ice was spent.</w:t>
+      </w:r>
+      <w:r/>
+    </w:p>
+    <w:p>
+      <w:pPr>
+        <w:pStyle w:val="646"/>
+      </w:pPr>
+      <w:r>
+        <w:t xml:space="preserve">Finally, the variable country groups the players with their teammates. Ice hockey being a team sport, the player’s performance is linked to their teammates. Therefore, we could use it to assess the player performance distribution within the team.</w:t>
+      </w:r>
+      <w:r/>
+    </w:p>
+    <w:p>
+      <w:pPr>
+        <w:pStyle w:val="646"/>
+      </w:pPr>
+      <w:r>
+        <w:t xml:space="preserve">We will use the following data sources for the data.</w:t>
+      </w:r>
+      <w:r/>
+    </w:p>
+    <w:tbl>
+      <w:tblPr>
+        <w:tblStyle w:val="667"/>
+        <w:tblW w:w="0" w:type="auto"/>
+        <w:tblLook w:val="0020" w:firstRow="1" w:lastRow="0" w:firstColumn="0" w:lastColumn="0" w:noHBand="0" w:noVBand="0"/>
+      </w:tblPr>
+      <w:tblGrid>
+        <w:gridCol w:w="3960"/>
+        <w:gridCol w:w="3960"/>
+      </w:tblGrid>
+      <w:tr>
+        <w:trPr>
+          <w:tblHeader/>
+        </w:trPr>
+        <w:tc>
+          <w:tcPr>
+            <w:textDirection w:val="lrTb"/>
+            <w:noWrap w:val="false"/>
+          </w:tcPr>
+          <w:p>
+            <w:pPr>
+              <w:pStyle w:val="648"/>
+              <w:jc w:val="left"/>
+            </w:pPr>
+            <w:r>
+              <w:t xml:space="preserve">Sr. no.</w:t>
+            </w:r>
+            <w:r/>
+          </w:p>
+        </w:tc>
+        <w:tc>
+          <w:tcPr>
+            <w:textDirection w:val="lrTb"/>
+            <w:noWrap w:val="false"/>
+          </w:tcPr>
+          <w:p>
+            <w:pPr>
+              <w:pStyle w:val="648"/>
+              <w:jc w:val="left"/>
+            </w:pPr>
+            <w:r>
+              <w:t xml:space="preserve">Data</w:t>
+            </w:r>
+            <w:r/>
+          </w:p>
+        </w:tc>
+      </w:tr>
+      <w:tr>
+        <w:trPr/>
+        <w:tc>
+          <w:tcPr>
+            <w:textDirection w:val="lrTb"/>
+            <w:noWrap w:val="false"/>
+          </w:tcPr>
+          <w:p>
+            <w:pPr>
+              <w:pStyle w:val="648"/>
+              <w:jc w:val="left"/>
+            </w:pPr>
+            <w:r>
+              <w:t xml:space="preserve">1</w:t>
+            </w:r>
+            <w:r/>
+          </w:p>
+        </w:tc>
+        <w:tc>
+          <w:tcPr>
+            <w:textDirection w:val="lrTb"/>
+            <w:noWrap w:val="false"/>
+          </w:tcPr>
+          <w:p>
+            <w:pPr>
+              <w:pStyle w:val="648"/>
+              <w:jc w:val="left"/>
+            </w:pPr>
+            <w:r>
+              <w:t xml:space="preserve">Quant hockey Website</w:t>
+            </w:r>
+            <w:r>
+              <w:t xml:space="preserve"> </w:t>
+            </w:r>
+            <w:r>
+              <w:t xml:space="preserve">(</w:t>
+            </w:r>
+            <w:hyperlink w:tooltip="#ref-IIHFWorldChampionship" w:anchor="ref-IIHFWorldChampionship" w:history="1">
+              <w:r>
+                <w:rPr>
+                  <w:rStyle w:val="679"/>
+                </w:rPr>
+                <w:t xml:space="preserve">n.d.</w:t>
+              </w:r>
+            </w:hyperlink>
+            <w:r>
+              <w:t xml:space="preserve">)</w:t>
+            </w:r>
+            <w:r/>
+          </w:p>
+        </w:tc>
+      </w:tr>
+      <w:tr>
+        <w:trPr/>
+        <w:tc>
+          <w:tcPr>
+            <w:textDirection w:val="lrTb"/>
+            <w:noWrap w:val="false"/>
+          </w:tcPr>
+          <w:p>
+            <w:pPr>
+              <w:pStyle w:val="648"/>
+              <w:jc w:val="left"/>
+            </w:pPr>
+            <w:r>
+              <w:t xml:space="preserve">2</w:t>
+            </w:r>
+            <w:r/>
+          </w:p>
+        </w:tc>
+        <w:tc>
+          <w:tcPr>
+            <w:textDirection w:val="lrTb"/>
+            <w:noWrap w:val="false"/>
+          </w:tcPr>
+          <w:p>
+            <w:pPr>
+              <w:pStyle w:val="648"/>
+              <w:jc w:val="left"/>
+            </w:pPr>
+            <w:r>
+              <w:t xml:space="preserve">IIHF Official Website</w:t>
+            </w:r>
+            <w:r>
+              <w:t xml:space="preserve"> </w:t>
+            </w:r>
+            <w:r>
+              <w:t xml:space="preserve">(</w:t>
+            </w:r>
+            <w:hyperlink w:tooltip="#ref-WomenWorldChampionship" w:anchor="ref-WomenWorldChampionship" w:history="1">
+              <w:r>
+                <w:rPr>
+                  <w:rStyle w:val="679"/>
+                </w:rPr>
+                <w:t xml:space="preserve">n.d.</w:t>
+              </w:r>
+            </w:hyperlink>
+            <w:r>
+              <w:t xml:space="preserve">)</w:t>
+            </w:r>
+            <w:r/>
+          </w:p>
+        </w:tc>
+      </w:tr>
+      <w:tr>
+        <w:trPr/>
+        <w:tc>
+          <w:tcPr>
+            <w:textDirection w:val="lrTb"/>
+            <w:noWrap w:val="false"/>
+          </w:tcPr>
+          <w:p>
+            <w:pPr>
+              <w:pStyle w:val="648"/>
+              <w:jc w:val="left"/>
+            </w:pPr>
+            <w:r>
+              <w:t xml:space="preserve">3</w:t>
+            </w:r>
+            <w:r/>
+          </w:p>
+        </w:tc>
+        <w:tc>
+          <w:tcPr>
+            <w:textDirection w:val="lrTb"/>
+            <w:noWrap w:val="false"/>
+          </w:tcPr>
+          <w:p>
+            <w:pPr>
+              <w:pStyle w:val="648"/>
+              <w:jc w:val="left"/>
+            </w:pPr>
+            <w:r>
+              <w:t xml:space="preserve">Team USA</w:t>
+            </w:r>
+            <w:r>
+              <w:t xml:space="preserve"> </w:t>
+            </w:r>
+            <w:r>
+              <w:t xml:space="preserve">(</w:t>
+            </w:r>
+            <w:hyperlink w:tooltip="#ref-USAPlayerStatistics2023" w:anchor="ref-USAPlayerStatistics2023" w:history="1">
+              <w:r>
+                <w:rPr>
+                  <w:rStyle w:val="679"/>
+                </w:rPr>
+                <w:t xml:space="preserve">2023</w:t>
+              </w:r>
+            </w:hyperlink>
+            <w:r>
+              <w:t xml:space="preserve">)</w:t>
+            </w:r>
+            <w:r/>
+          </w:p>
+        </w:tc>
+      </w:tr>
+      <w:tr>
+        <w:trPr/>
+        <w:tc>
+          <w:tcPr>
+            <w:textDirection w:val="lrTb"/>
+            <w:noWrap w:val="false"/>
+          </w:tcPr>
+          <w:p>
+            <w:pPr>
+              <w:pStyle w:val="648"/>
+              <w:jc w:val="left"/>
+            </w:pPr>
+            <w:r>
+              <w:t xml:space="preserve">4</w:t>
+            </w:r>
+            <w:r/>
+          </w:p>
+        </w:tc>
+        <w:tc>
+          <w:tcPr>
+            <w:textDirection w:val="lrTb"/>
+            <w:noWrap w:val="false"/>
+          </w:tcPr>
+          <w:p>
+            <w:pPr>
+              <w:pStyle w:val="648"/>
+              <w:jc w:val="left"/>
+            </w:pPr>
+            <w:r>
+              <w:t xml:space="preserve">Team Japan</w:t>
+            </w:r>
+            <w:r>
+              <w:t xml:space="preserve"> </w:t>
+            </w:r>
+            <w:r>
+              <w:t xml:space="preserve">(</w:t>
+            </w:r>
+            <w:hyperlink w:tooltip="#ref-JapanPlayerStatistics2023" w:anchor="ref-JapanPlayerStatistics2023" w:history="1">
+              <w:r>
+                <w:rPr>
+                  <w:rStyle w:val="679"/>
+                </w:rPr>
+                <w:t xml:space="preserve">2023</w:t>
+              </w:r>
+            </w:hyperlink>
+            <w:r>
+              <w:t xml:space="preserve">)</w:t>
+            </w:r>
+            <w:r/>
+          </w:p>
+        </w:tc>
+      </w:tr>
+      <w:tr>
+        <w:trPr/>
+        <w:tc>
+          <w:tcPr>
+            <w:textDirection w:val="lrTb"/>
+            <w:noWrap w:val="false"/>
+          </w:tcPr>
+          <w:p>
+            <w:pPr>
+              <w:pStyle w:val="648"/>
+              <w:jc w:val="left"/>
+            </w:pPr>
+            <w:r>
+              <w:t xml:space="preserve">5</w:t>
+            </w:r>
+            <w:r/>
+          </w:p>
+        </w:tc>
+        <w:tc>
+          <w:tcPr>
+            <w:textDirection w:val="lrTb"/>
+            <w:noWrap w:val="false"/>
+          </w:tcPr>
+          <w:p>
+            <w:pPr>
+              <w:pStyle w:val="648"/>
+              <w:jc w:val="left"/>
+            </w:pPr>
+            <w:r>
+              <w:t xml:space="preserve">Team Canada</w:t>
+            </w:r>
+            <w:r>
+              <w:t xml:space="preserve"> </w:t>
+            </w:r>
+            <w:r>
+              <w:t xml:space="preserve">(</w:t>
+            </w:r>
+            <w:hyperlink w:tooltip="#ref-CanadaPlayerStatistics2023" w:anchor="ref-CanadaPlayerStatistics2023" w:history="1">
+              <w:r>
+                <w:rPr>
+                  <w:rStyle w:val="679"/>
+                </w:rPr>
+                <w:t xml:space="preserve">2023</w:t>
+              </w:r>
+            </w:hyperlink>
+            <w:r>
+              <w:t xml:space="preserve">)</w:t>
+            </w:r>
+            <w:r/>
+          </w:p>
+        </w:tc>
+      </w:tr>
+      <w:tr>
+        <w:trPr/>
+        <w:tc>
+          <w:tcPr>
+            <w:textDirection w:val="lrTb"/>
+            <w:noWrap w:val="false"/>
+          </w:tcPr>
+          <w:p>
+            <w:pPr>
+              <w:pStyle w:val="648"/>
+              <w:jc w:val="left"/>
+            </w:pPr>
+            <w:r>
+              <w:t xml:space="preserve">6</w:t>
+            </w:r>
+            <w:r/>
+          </w:p>
+        </w:tc>
+        <w:tc>
+          <w:tcPr>
+            <w:textDirection w:val="lrTb"/>
+            <w:noWrap w:val="false"/>
+          </w:tcPr>
+          <w:p>
+            <w:pPr>
+              <w:pStyle w:val="648"/>
+              <w:jc w:val="left"/>
+            </w:pPr>
+            <w:r>
+              <w:t xml:space="preserve">Team Switzerland</w:t>
+            </w:r>
+            <w:r>
+              <w:t xml:space="preserve"> </w:t>
+            </w:r>
+            <w:r>
+              <w:t xml:space="preserve">(</w:t>
+            </w:r>
+            <w:hyperlink w:tooltip="#ref-SwitzerlandPlayerStatistics2023" w:anchor="ref-SwitzerlandPlayerStatistics2023" w:history="1">
+              <w:r>
+                <w:rPr>
+                  <w:rStyle w:val="679"/>
+                </w:rPr>
+                <w:t xml:space="preserve">2023</w:t>
+              </w:r>
+            </w:hyperlink>
+            <w:r>
+              <w:t xml:space="preserve">)</w:t>
+            </w:r>
+            <w:r/>
+          </w:p>
+        </w:tc>
+      </w:tr>
+      <w:tr>
+        <w:trPr/>
+        <w:tc>
+          <w:tcPr>
+            <w:textDirection w:val="lrTb"/>
+            <w:noWrap w:val="false"/>
+          </w:tcPr>
+          <w:p>
+            <w:pPr>
+              <w:pStyle w:val="648"/>
+              <w:jc w:val="left"/>
+            </w:pPr>
+            <w:r>
+              <w:t xml:space="preserve">7</w:t>
+            </w:r>
+            <w:r/>
+          </w:p>
+        </w:tc>
+        <w:tc>
+          <w:tcPr>
+            <w:textDirection w:val="lrTb"/>
+            <w:noWrap w:val="false"/>
+          </w:tcPr>
+          <w:p>
+            <w:pPr>
+              <w:pStyle w:val="648"/>
+              <w:jc w:val="left"/>
+            </w:pPr>
+            <w:r>
+              <w:t xml:space="preserve">Team Czech Republic</w:t>
+            </w:r>
+            <w:r>
+              <w:t xml:space="preserve"> </w:t>
+            </w:r>
+            <w:r>
+              <w:t xml:space="preserve">(</w:t>
+            </w:r>
+            <w:hyperlink w:tooltip="#ref-CzechiaPlayerStatistics2023" w:anchor="ref-CzechiaPlayerStatistics2023" w:history="1">
+              <w:r>
+                <w:rPr>
+                  <w:rStyle w:val="679"/>
+                </w:rPr>
+                <w:t xml:space="preserve">2023</w:t>
+              </w:r>
+            </w:hyperlink>
+            <w:r>
+              <w:t xml:space="preserve">)</w:t>
+            </w:r>
+            <w:r/>
+          </w:p>
+        </w:tc>
+      </w:tr>
+      <w:tr>
+        <w:trPr/>
+        <w:tc>
+          <w:tcPr>
+            <w:textDirection w:val="lrTb"/>
+            <w:noWrap w:val="false"/>
+          </w:tcPr>
+          <w:p>
+            <w:pPr>
+              <w:pStyle w:val="648"/>
+              <w:jc w:val="left"/>
+            </w:pPr>
+            <w:r>
+              <w:t xml:space="preserve">8</w:t>
+            </w:r>
+            <w:r/>
+          </w:p>
+        </w:tc>
+        <w:tc>
+          <w:tcPr>
+            <w:textDirection w:val="lrTb"/>
+            <w:noWrap w:val="false"/>
+          </w:tcPr>
+          <w:p>
+            <w:pPr>
+              <w:pStyle w:val="648"/>
+              <w:jc w:val="left"/>
+            </w:pPr>
+            <w:r>
+              <w:t xml:space="preserve">Team France</w:t>
+            </w:r>
+            <w:r>
+              <w:t xml:space="preserve"> </w:t>
+            </w:r>
+            <w:r>
+              <w:t xml:space="preserve">(</w:t>
+            </w:r>
+            <w:hyperlink w:tooltip="#ref-FrancePlayerStatistics2023" w:anchor="ref-FrancePlayerStatistics2023" w:history="1">
+              <w:r>
+                <w:rPr>
+                  <w:rStyle w:val="679"/>
+                </w:rPr>
+                <w:t xml:space="preserve">2023</w:t>
+              </w:r>
+            </w:hyperlink>
+            <w:r>
+              <w:t xml:space="preserve">)</w:t>
+            </w:r>
+            <w:r/>
+          </w:p>
+        </w:tc>
+      </w:tr>
+      <w:tr>
+        <w:trPr/>
+        <w:tc>
+          <w:tcPr>
+            <w:textDirection w:val="lrTb"/>
+            <w:noWrap w:val="false"/>
+          </w:tcPr>
+          <w:p>
+            <w:pPr>
+              <w:pStyle w:val="648"/>
+              <w:jc w:val="left"/>
+            </w:pPr>
+            <w:r>
+              <w:t xml:space="preserve">9</w:t>
+            </w:r>
+            <w:r/>
+          </w:p>
+        </w:tc>
+        <w:tc>
+          <w:tcPr>
+            <w:textDirection w:val="lrTb"/>
+            <w:noWrap w:val="false"/>
+          </w:tcPr>
+          <w:p>
+            <w:pPr>
+              <w:pStyle w:val="648"/>
+              <w:jc w:val="left"/>
+            </w:pPr>
+            <w:r>
+              <w:t xml:space="preserve">Team Finland</w:t>
+            </w:r>
+            <w:r>
+              <w:t xml:space="preserve"> </w:t>
+            </w:r>
+            <w:r>
+              <w:t xml:space="preserve">(</w:t>
+            </w:r>
+            <w:hyperlink w:tooltip="#ref-FinlandPlayerStatistics2023" w:anchor="ref-FinlandPlayerStatistics2023" w:history="1">
+              <w:r>
+                <w:rPr>
+                  <w:rStyle w:val="679"/>
+                </w:rPr>
+                <w:t xml:space="preserve">2023</w:t>
+              </w:r>
+            </w:hyperlink>
+            <w:r>
+              <w:t xml:space="preserve">)</w:t>
+            </w:r>
+            <w:r/>
+          </w:p>
+        </w:tc>
+      </w:tr>
+      <w:tr>
+        <w:trPr/>
+        <w:tc>
+          <w:tcPr>
+            <w:textDirection w:val="lrTb"/>
+            <w:noWrap w:val="false"/>
+          </w:tcPr>
+          <w:p>
+            <w:pPr>
+              <w:pStyle w:val="648"/>
+              <w:jc w:val="left"/>
+            </w:pPr>
+            <w:r>
+              <w:t xml:space="preserve">10</w:t>
+            </w:r>
+            <w:r/>
+          </w:p>
+        </w:tc>
+        <w:tc>
+          <w:tcPr>
+            <w:textDirection w:val="lrTb"/>
+            <w:noWrap w:val="false"/>
+          </w:tcPr>
+          <w:p>
+            <w:pPr>
+              <w:pStyle w:val="648"/>
+              <w:jc w:val="left"/>
+            </w:pPr>
+            <w:r>
+              <w:t xml:space="preserve">Team Germany</w:t>
+            </w:r>
+            <w:r>
+              <w:t xml:space="preserve"> </w:t>
+            </w:r>
+            <w:r>
+              <w:t xml:space="preserve">(</w:t>
+            </w:r>
+            <w:hyperlink w:tooltip="#ref-GermanyPlayerStatistics2023" w:anchor="ref-GermanyPlayerStatistics2023" w:history="1">
+              <w:r>
+                <w:rPr>
+                  <w:rStyle w:val="679"/>
+                </w:rPr>
+                <w:t xml:space="preserve">2023</w:t>
+              </w:r>
+            </w:hyperlink>
+            <w:r>
+              <w:t xml:space="preserve">)</w:t>
+            </w:r>
+            <w:r/>
+          </w:p>
+        </w:tc>
+      </w:tr>
+      <w:tr>
+        <w:trPr/>
+        <w:tc>
+          <w:tcPr>
+            <w:textDirection w:val="lrTb"/>
+            <w:noWrap w:val="false"/>
+          </w:tcPr>
+          <w:p>
+            <w:pPr>
+              <w:pStyle w:val="648"/>
+              <w:jc w:val="left"/>
+            </w:pPr>
+            <w:r>
+              <w:t xml:space="preserve">11</w:t>
+            </w:r>
+            <w:r/>
+          </w:p>
+        </w:tc>
+        <w:tc>
+          <w:tcPr>
+            <w:textDirection w:val="lrTb"/>
+            <w:noWrap w:val="false"/>
+          </w:tcPr>
+          <w:p>
+            <w:pPr>
+              <w:pStyle w:val="648"/>
+              <w:jc w:val="left"/>
+            </w:pPr>
+            <w:r>
+              <w:t xml:space="preserve">Team Sweden</w:t>
+            </w:r>
+            <w:r>
+              <w:t xml:space="preserve"> </w:t>
+            </w:r>
+            <w:r>
+              <w:t xml:space="preserve">(</w:t>
+            </w:r>
+            <w:hyperlink w:tooltip="#ref-SwedenPlayerStatistics2023" w:anchor="ref-SwedenPlayerStatistics2023" w:history="1">
+              <w:r>
+                <w:rPr>
+                  <w:rStyle w:val="679"/>
+                </w:rPr>
+                <w:t xml:space="preserve">2023</w:t>
+              </w:r>
+            </w:hyperlink>
+            <w:r>
+              <w:t xml:space="preserve">)</w:t>
+            </w:r>
+            <w:r/>
+          </w:p>
+        </w:tc>
+      </w:tr>
+      <w:tr>
+        <w:trPr/>
+        <w:tc>
+          <w:tcPr>
+            <w:textDirection w:val="lrTb"/>
+            <w:noWrap w:val="false"/>
+          </w:tcPr>
+          <w:p>
+            <w:pPr>
+              <w:pStyle w:val="648"/>
+              <w:jc w:val="left"/>
+            </w:pPr>
+            <w:r>
+              <w:t xml:space="preserve">12</w:t>
+            </w:r>
+            <w:r/>
+          </w:p>
+        </w:tc>
+        <w:tc>
+          <w:tcPr>
+            <w:textDirection w:val="lrTb"/>
+            <w:noWrap w:val="false"/>
+          </w:tcPr>
+          <w:p>
+            <w:pPr>
+              <w:pStyle w:val="648"/>
+              <w:jc w:val="left"/>
+            </w:pPr>
+            <w:r>
+              <w:t xml:space="preserve">Team Hungary</w:t>
+            </w:r>
+            <w:r>
+              <w:t xml:space="preserve"> </w:t>
+            </w:r>
+            <w:r>
+              <w:t xml:space="preserve">(</w:t>
+            </w:r>
+            <w:hyperlink w:tooltip="#ref-HungaryPlayerStatistics2023" w:anchor="ref-HungaryPlayerStatistics2023" w:history="1">
+              <w:r>
+                <w:rPr>
+                  <w:rStyle w:val="679"/>
+                </w:rPr>
+                <w:t xml:space="preserve">2023</w:t>
+              </w:r>
+            </w:hyperlink>
+            <w:r>
+              <w:t xml:space="preserve">)</w:t>
+            </w:r>
+            <w:bookmarkEnd w:id="24"/>
+            <w:bookmarkEnd w:id="25"/>
+            <w:r/>
+          </w:p>
+        </w:tc>
+      </w:tr>
+    </w:tbl>
+    <w:p>
+      <w:pPr>
+        <w:pStyle w:val="656"/>
+      </w:pPr>
+      <w:r/>
+      <w:bookmarkStart w:id="64" w:name="_Toc8"/>
+      <w:r/>
+      <w:bookmarkStart w:id="26" w:name="limitations"/>
+      <w:r>
+        <w:t xml:space="preserve">3.2 Limitations</w:t>
+      </w:r>
+      <w:bookmarkEnd w:id="64"/>
+      <w:r/>
+      <w:r/>
+    </w:p>
+    <w:p>
+      <w:pPr>
+        <w:pStyle w:val="647"/>
+      </w:pPr>
+      <w:r>
+        <w:t xml:space="preserve">We foresee two limitations of the dataset, which should be accounted for in the analysis.</w:t>
       </w:r>
       <w:r/>
     </w:p>
@@ -1475,69 +2595,7 @@
         </w:numPr>
       </w:pPr>
       <w:r>
-        <w:t xml:space="preserve">QuantHockey Website</w:t>
-      </w:r>
-      <w:r>
-        <w:t xml:space="preserve">(</w:t>
-      </w:r>
-      <w:hyperlink w:tooltip="#ref-noauthor_iihf_nodate" w:anchor="ref-noauthor_iihf_nodate" w:history="1">
-        <w:r>
-          <w:rPr>
-            <w:rStyle w:val="681"/>
-          </w:rPr>
-          <w:t xml:space="preserve">“</w:t>
-        </w:r>
-        <w:r>
-          <w:rPr>
-            <w:rStyle w:val="681"/>
-          </w:rPr>
-          <w:t xml:space="preserve">IIHF</w:t>
-        </w:r>
-        <w:r>
-          <w:rPr>
-            <w:rStyle w:val="681"/>
-          </w:rPr>
-          <w:t xml:space="preserve"> </w:t>
-        </w:r>
-        <w:r>
-          <w:rPr>
-            <w:rStyle w:val="681"/>
-          </w:rPr>
-          <w:t xml:space="preserve">World Championship (Women) 2023 - Player Stats.</w:t>
-        </w:r>
-        <w:r>
-          <w:rPr>
-            <w:rStyle w:val="681"/>
-          </w:rPr>
-          <w:t xml:space="preserve"> </w:t>
-        </w:r>
-        <w:r>
-          <w:rPr>
-            <w:rStyle w:val="681"/>
-          </w:rPr>
-          <w:t xml:space="preserve">QuantHockey</w:t>
-        </w:r>
-        <w:r>
-          <w:rPr>
-            <w:rStyle w:val="681"/>
-          </w:rPr>
-          <w:t xml:space="preserve">”</w:t>
-        </w:r>
-        <w:r>
-          <w:rPr>
-            <w:rStyle w:val="681"/>
-          </w:rPr>
-          <w:t xml:space="preserve"> </w:t>
-        </w:r>
-        <w:r>
-          <w:rPr>
-            <w:rStyle w:val="681"/>
-          </w:rPr>
-          <w:t xml:space="preserve">n.d.</w:t>
-        </w:r>
-      </w:hyperlink>
-      <w:r>
-        <w:t xml:space="preserve">)</w:t>
+        <w:t xml:space="preserve">Small sample size compared to other tournaments</w:t>
       </w:r>
       <w:r/>
     </w:p>
@@ -1549,221 +2607,36 @@
         </w:numPr>
       </w:pPr>
       <w:r>
-        <w:t xml:space="preserve">IIHF Official Website</w:t>
-      </w:r>
-      <w:r>
-        <w:t xml:space="preserve">(</w:t>
-      </w:r>
-      <w:hyperlink w:tooltip="#ref-noauthor_iihf_nodate-1" w:anchor="ref-noauthor_iihf_nodate-1" w:history="1">
-        <w:r>
-          <w:rPr>
-            <w:rStyle w:val="681"/>
-          </w:rPr>
-          <w:t xml:space="preserve">“</w:t>
-        </w:r>
-        <w:r>
-          <w:rPr>
-            <w:rStyle w:val="681"/>
-          </w:rPr>
-          <w:t xml:space="preserve">IIHF</w:t>
-        </w:r>
-        <w:r>
-          <w:rPr>
-            <w:rStyle w:val="681"/>
-          </w:rPr>
-          <w:t xml:space="preserve"> </w:t>
-        </w:r>
-        <w:r>
-          <w:rPr>
-            <w:rStyle w:val="681"/>
-          </w:rPr>
-          <w:t xml:space="preserve">- Statistics 2023</w:t>
-        </w:r>
-        <w:r>
-          <w:rPr>
-            <w:rStyle w:val="681"/>
-          </w:rPr>
-          <w:t xml:space="preserve"> </w:t>
-        </w:r>
-        <w:r>
-          <w:rPr>
-            <w:rStyle w:val="681"/>
-          </w:rPr>
-          <w:t xml:space="preserve">IIHF</w:t>
-        </w:r>
-        <w:r>
-          <w:rPr>
-            <w:rStyle w:val="681"/>
-          </w:rPr>
-          <w:t xml:space="preserve"> </w:t>
-        </w:r>
-        <w:r>
-          <w:rPr>
-            <w:rStyle w:val="681"/>
-          </w:rPr>
-          <w:t xml:space="preserve">WOMEN</w:t>
-        </w:r>
-        <w:r>
-          <w:rPr>
-            <w:rStyle w:val="681"/>
-          </w:rPr>
-          <w:t xml:space="preserve">’s</w:t>
-        </w:r>
-        <w:r>
-          <w:rPr>
-            <w:rStyle w:val="681"/>
-          </w:rPr>
-          <w:t xml:space="preserve"> </w:t>
-        </w:r>
-        <w:r>
-          <w:rPr>
-            <w:rStyle w:val="681"/>
-          </w:rPr>
-          <w:t xml:space="preserve">WORLD</w:t>
-        </w:r>
-        <w:r>
-          <w:rPr>
-            <w:rStyle w:val="681"/>
-          </w:rPr>
-          <w:t xml:space="preserve"> </w:t>
-        </w:r>
-        <w:r>
-          <w:rPr>
-            <w:rStyle w:val="681"/>
-          </w:rPr>
-          <w:t xml:space="preserve">CHAMPIONSHIP</w:t>
-        </w:r>
-        <w:r>
-          <w:rPr>
-            <w:rStyle w:val="681"/>
-          </w:rPr>
-          <w:t xml:space="preserve">.</w:t>
-        </w:r>
-        <w:r>
-          <w:rPr>
-            <w:rStyle w:val="681"/>
-          </w:rPr>
-          <w:t xml:space="preserve"> </w:t>
-        </w:r>
-        <w:r>
-          <w:rPr>
-            <w:rStyle w:val="681"/>
-          </w:rPr>
-          <w:t xml:space="preserve">IIHF</w:t>
-        </w:r>
-        <w:r>
-          <w:rPr>
-            <w:rStyle w:val="681"/>
-          </w:rPr>
-          <w:t xml:space="preserve"> </w:t>
-        </w:r>
-        <w:r>
-          <w:rPr>
-            <w:rStyle w:val="681"/>
-          </w:rPr>
-          <w:t xml:space="preserve">International Ice Hockey Federation”</w:t>
-        </w:r>
-        <w:r>
-          <w:rPr>
-            <w:rStyle w:val="681"/>
-          </w:rPr>
-          <w:t xml:space="preserve"> </w:t>
-        </w:r>
-        <w:r>
-          <w:rPr>
-            <w:rStyle w:val="681"/>
-          </w:rPr>
-          <w:t xml:space="preserve">n.d.</w:t>
-        </w:r>
-      </w:hyperlink>
-      <w:r>
-        <w:t xml:space="preserve">)</w:t>
-      </w:r>
+        <w:t xml:space="preserve">The tournament had two parts. 1st part was a group stage and 2nd a knockout competition, giving more match time and the opportunity to score more points for qualified teams.</w:t>
+      </w:r>
+      <w:r/>
+    </w:p>
+    <w:p>
+      <w:r>
+        <w:br w:type="page" w:clear="all"/>
+      </w:r>
+      <w:bookmarkEnd w:id="26"/>
+      <w:bookmarkEnd w:id="27"/>
       <w:r/>
     </w:p>
     <w:p>
       <w:pPr>
-        <w:pStyle w:val="649"/>
-      </w:pPr>
-      <w:r>
-        <w:t xml:space="preserve">for the data.</w:t>
-      </w:r>
-      <w:r/>
-    </w:p>
-    <w:p>
-      <w:pPr>
-        <w:pStyle w:val="658"/>
+        <w:pStyle w:val="655"/>
       </w:pPr>
       <w:r/>
-      <w:bookmarkStart w:id="34" w:name="_Toc4"/>
+      <w:bookmarkStart w:id="65" w:name="_Toc9"/>
       <w:r/>
-      <w:bookmarkStart w:id="22" w:name="limitations"/>
-      <w:r>
-        <w:t xml:space="preserve">3.1 Limitations</w:t>
-      </w:r>
-      <w:bookmarkEnd w:id="34"/>
+      <w:bookmarkStart w:id="28" w:name="timeline"/>
+      <w:r>
+        <w:t xml:space="preserve">4. Timeline</w:t>
+      </w:r>
+      <w:bookmarkEnd w:id="65"/>
       <w:r/>
       <w:r/>
     </w:p>
     <w:p>
       <w:pPr>
-        <w:pStyle w:val="649"/>
-      </w:pPr>
-      <w:r>
-        <w:t xml:space="preserve">We foresee two limitations of the dataset, which should be accounted for in the analysis.</w:t>
-      </w:r>
-      <w:r/>
-    </w:p>
-    <w:p>
-      <w:pPr>
-        <w:numPr>
-          <w:ilvl w:val="0"/>
-          <w:numId w:val="3"/>
-        </w:numPr>
-      </w:pPr>
-      <w:r>
-        <w:t xml:space="preserve">Small sample size compared to other tournaments</w:t>
-      </w:r>
-      <w:r/>
-    </w:p>
-    <w:p>
-      <w:pPr>
-        <w:numPr>
-          <w:ilvl w:val="0"/>
-          <w:numId w:val="3"/>
-        </w:numPr>
-      </w:pPr>
-      <w:r>
-        <w:t xml:space="preserve">The tournament had two parts. 1st part was a group stage and 2nd a knockout competition, giving more match time and the opportunity to score more points for qualified teams.</w:t>
-      </w:r>
-      <w:r/>
-    </w:p>
-    <w:p>
-      <w:r>
-        <w:br w:type="page" w:clear="all"/>
-      </w:r>
-      <w:bookmarkEnd w:id="22"/>
-      <w:bookmarkEnd w:id="23"/>
-      <w:r/>
-    </w:p>
-    <w:p>
-      <w:pPr>
-        <w:pStyle w:val="657"/>
-      </w:pPr>
-      <w:r/>
-      <w:bookmarkStart w:id="35" w:name="_Toc5"/>
-      <w:r/>
-      <w:bookmarkStart w:id="24" w:name="timeline"/>
-      <w:r>
-        <w:t xml:space="preserve">4. Timeline</w:t>
-      </w:r>
-      <w:bookmarkEnd w:id="35"/>
-      <w:r/>
-      <w:r/>
-    </w:p>
-    <w:p>
-      <w:pPr>
-        <w:pStyle w:val="649"/>
+        <w:pStyle w:val="647"/>
       </w:pPr>
       <w:r>
         <w:t xml:space="preserve">The anticipated time frame for the project tasks is as follows.</w:t>
@@ -1772,7 +2645,7 @@
     </w:p>
     <w:tbl>
       <w:tblPr>
-        <w:tblStyle w:val="669"/>
+        <w:tblStyle w:val="667"/>
         <w:tblW w:w="0" w:type="auto"/>
         <w:tblLook w:val="0000" w:firstRow="0" w:lastRow="0" w:firstColumn="0" w:lastColumn="0" w:noHBand="0" w:noVBand="0"/>
       </w:tblPr>
@@ -1789,7 +2662,7 @@
           </w:tcPr>
           <w:p>
             <w:pPr>
-              <w:pStyle w:val="650"/>
+              <w:pStyle w:val="648"/>
               <w:jc w:val="left"/>
             </w:pPr>
             <w:r>
@@ -1805,7 +2678,7 @@
           </w:tcPr>
           <w:p>
             <w:pPr>
-              <w:pStyle w:val="650"/>
+              <w:pStyle w:val="648"/>
               <w:jc w:val="left"/>
             </w:pPr>
             <w:r>
@@ -1824,7 +2697,7 @@
           </w:tcPr>
           <w:p>
             <w:pPr>
-              <w:pStyle w:val="650"/>
+              <w:pStyle w:val="648"/>
               <w:jc w:val="left"/>
             </w:pPr>
             <w:r>
@@ -1840,7 +2713,7 @@
           </w:tcPr>
           <w:p>
             <w:pPr>
-              <w:pStyle w:val="650"/>
+              <w:pStyle w:val="648"/>
               <w:jc w:val="left"/>
             </w:pPr>
             <w:r>
@@ -1859,7 +2732,7 @@
           </w:tcPr>
           <w:p>
             <w:pPr>
-              <w:pStyle w:val="650"/>
+              <w:pStyle w:val="648"/>
               <w:jc w:val="left"/>
             </w:pPr>
             <w:r>
@@ -1875,11 +2748,11 @@
           </w:tcPr>
           <w:p>
             <w:pPr>
-              <w:pStyle w:val="650"/>
+              <w:pStyle w:val="648"/>
               <w:jc w:val="left"/>
             </w:pPr>
             <w:r>
-              <w:t xml:space="preserve">4th October 2023</w:t>
+              <w:t xml:space="preserve">3rd October 2023</w:t>
             </w:r>
             <w:r/>
           </w:p>
@@ -1894,7 +2767,7 @@
           </w:tcPr>
           <w:p>
             <w:pPr>
-              <w:pStyle w:val="650"/>
+              <w:pStyle w:val="648"/>
               <w:jc w:val="left"/>
             </w:pPr>
             <w:r>
@@ -1910,7 +2783,7 @@
           </w:tcPr>
           <w:p>
             <w:pPr>
-              <w:pStyle w:val="650"/>
+              <w:pStyle w:val="648"/>
               <w:jc w:val="left"/>
             </w:pPr>
             <w:r>
@@ -1925,99 +2798,595 @@
       <w:r>
         <w:br w:type="page" w:clear="all"/>
       </w:r>
-      <w:bookmarkEnd w:id="24"/>
+      <w:bookmarkEnd w:id="28"/>
       <w:r/>
     </w:p>
     <w:p>
       <w:pPr>
-        <w:pStyle w:val="657"/>
+        <w:pStyle w:val="655"/>
       </w:pPr>
       <w:r/>
-      <w:bookmarkStart w:id="36" w:name="_Toc6"/>
+      <w:bookmarkStart w:id="66" w:name="_Toc10"/>
       <w:r/>
-      <w:bookmarkStart w:id="30" w:name="references"/>
+      <w:bookmarkStart w:id="56" w:name="references"/>
       <w:r>
         <w:t xml:space="preserve">5. References</w:t>
       </w:r>
-      <w:bookmarkEnd w:id="36"/>
+      <w:bookmarkEnd w:id="66"/>
       <w:r/>
       <w:r/>
     </w:p>
     <w:p>
       <w:pPr>
-        <w:pStyle w:val="656"/>
+        <w:pStyle w:val="654"/>
       </w:pPr>
       <w:r/>
-      <w:bookmarkStart w:id="29" w:name="refs"/>
+      <w:bookmarkStart w:id="55" w:name="refs"/>
       <w:r/>
-      <w:bookmarkStart w:id="26" w:name="ref-noauthor_iihf_nodate-1"/>
-      <w:r>
-        <w:t xml:space="preserve">“</w:t>
-      </w:r>
-      <w:r>
-        <w:t xml:space="preserve">IIHF</w:t>
+      <w:bookmarkStart w:id="30" w:name="ref-CanadaPlayerStatistics2023"/>
+      <w:r>
+        <w:t xml:space="preserve">“Canada</w:t>
       </w:r>
       <w:r>
         <w:t xml:space="preserve"> </w:t>
       </w:r>
       <w:r>
-        <w:t xml:space="preserve">- Statistics 2023</w:t>
+        <w:t xml:space="preserve">Player Statistics</w:t>
+      </w:r>
+      <w:r>
+        <w:t xml:space="preserve">.”</w:t>
       </w:r>
       <w:r>
         <w:t xml:space="preserve"> </w:t>
       </w:r>
       <w:r>
-        <w:t xml:space="preserve">IIHF</w:t>
+        <w:t xml:space="preserve">2023. April 16, 2023.</w:t>
       </w:r>
       <w:r>
         <w:t xml:space="preserve"> </w:t>
       </w:r>
-      <w:r>
-        <w:t xml:space="preserve">WOMEN</w:t>
-      </w:r>
-      <w:r>
-        <w:t xml:space="preserve">’s</w:t>
-      </w:r>
-      <w:r>
-        <w:t xml:space="preserve"> </w:t>
-      </w:r>
-      <w:r>
-        <w:t xml:space="preserve">WORLD</w:t>
-      </w:r>
-      <w:r>
-        <w:t xml:space="preserve"> </w:t>
-      </w:r>
-      <w:r>
-        <w:t xml:space="preserve">CHAMPIONSHIP</w:t>
-      </w:r>
-      <w:r>
-        <w:t xml:space="preserve">.</w:t>
-      </w:r>
-      <w:r>
-        <w:t xml:space="preserve"> </w:t>
-      </w:r>
-      <w:r>
-        <w:t xml:space="preserve">IIHF</w:t>
-      </w:r>
-      <w:r>
-        <w:t xml:space="preserve"> </w:t>
-      </w:r>
-      <w:r>
-        <w:t xml:space="preserve">International Ice Hockey Federation.”</w:t>
-      </w:r>
-      <w:r>
-        <w:t xml:space="preserve"> </w:t>
-      </w:r>
-      <w:r>
-        <w:t xml:space="preserve">n.d. Accessed August 30, 2023.</w:t>
-      </w:r>
-      <w:r>
-        <w:t xml:space="preserve"> </w:t>
-      </w:r>
-      <w:hyperlink r:id="rId9" w:tooltip="https://www.iihf.com/en/events/2023/ww/teamstats/scoringefficiency" w:history="1">
+      <w:hyperlink r:id="rId9" w:tooltip="https://www.iihf.com/pdf/498/ihw4980can_83_8_0" w:history="1">
         <w:r>
           <w:rPr>
-            <w:rStyle w:val="681"/>
+            <w:rStyle w:val="679"/>
+          </w:rPr>
+          <w:t xml:space="preserve">https://www.iihf.com/pdf/498/ihw4980can_83_8_0</w:t>
+        </w:r>
+      </w:hyperlink>
+      <w:r>
+        <w:t xml:space="preserve">.</w:t>
+      </w:r>
+      <w:bookmarkEnd w:id="30"/>
+      <w:r/>
+    </w:p>
+    <w:p>
+      <w:pPr>
+        <w:pStyle w:val="654"/>
+      </w:pPr>
+      <w:r/>
+      <w:bookmarkStart w:id="32" w:name="ref-CzechiaPlayerStatistics2023"/>
+      <w:r>
+        <w:t xml:space="preserve">“Czechia</w:t>
+      </w:r>
+      <w:r>
+        <w:t xml:space="preserve"> </w:t>
+      </w:r>
+      <w:r>
+        <w:t xml:space="preserve">Player Statistics</w:t>
+      </w:r>
+      <w:r>
+        <w:t xml:space="preserve">.”</w:t>
+      </w:r>
+      <w:r>
+        <w:t xml:space="preserve"> </w:t>
+      </w:r>
+      <w:r>
+        <w:t xml:space="preserve">2023. April 16, 2023.</w:t>
+      </w:r>
+      <w:r>
+        <w:t xml:space="preserve"> </w:t>
+      </w:r>
+      <w:hyperlink r:id="rId10" w:tooltip="https://www.iihf.com/pdf/498/ihw4980cze_83_8_0" w:history="1">
+        <w:r>
+          <w:rPr>
+            <w:rStyle w:val="679"/>
+          </w:rPr>
+          <w:t xml:space="preserve">https://www.iihf.com/pdf/498/ihw4980cze_83_8_0</w:t>
+        </w:r>
+      </w:hyperlink>
+      <w:r>
+        <w:t xml:space="preserve">.</w:t>
+      </w:r>
+      <w:bookmarkEnd w:id="32"/>
+      <w:r/>
+    </w:p>
+    <w:p>
+      <w:pPr>
+        <w:pStyle w:val="654"/>
+      </w:pPr>
+      <w:r/>
+      <w:bookmarkStart w:id="34" w:name="ref-FinlandPlayerStatistics2023"/>
+      <w:r>
+        <w:t xml:space="preserve">“Finland</w:t>
+      </w:r>
+      <w:r>
+        <w:t xml:space="preserve"> </w:t>
+      </w:r>
+      <w:r>
+        <w:t xml:space="preserve">Player Statistics</w:t>
+      </w:r>
+      <w:r>
+        <w:t xml:space="preserve">.”</w:t>
+      </w:r>
+      <w:r>
+        <w:t xml:space="preserve"> </w:t>
+      </w:r>
+      <w:r>
+        <w:t xml:space="preserve">2023. April 16, 2023.</w:t>
+      </w:r>
+      <w:r>
+        <w:t xml:space="preserve"> </w:t>
+      </w:r>
+      <w:hyperlink r:id="rId11" w:tooltip="https://www.iihf.com/pdf/498/ihw4980fin_83_7_0" w:history="1">
+        <w:r>
+          <w:rPr>
+            <w:rStyle w:val="679"/>
+          </w:rPr>
+          <w:t xml:space="preserve">https://www.iihf.com/pdf/498/ihw4980fin_83_7_0</w:t>
+        </w:r>
+      </w:hyperlink>
+      <w:r>
+        <w:t xml:space="preserve">.</w:t>
+      </w:r>
+      <w:bookmarkEnd w:id="34"/>
+      <w:r/>
+    </w:p>
+    <w:p>
+      <w:pPr>
+        <w:pStyle w:val="654"/>
+      </w:pPr>
+      <w:r/>
+      <w:bookmarkStart w:id="36" w:name="ref-FrancePlayerStatistics2023"/>
+      <w:r>
+        <w:t xml:space="preserve">“France</w:t>
+      </w:r>
+      <w:r>
+        <w:t xml:space="preserve"> </w:t>
+      </w:r>
+      <w:r>
+        <w:t xml:space="preserve">Player Statistics</w:t>
+      </w:r>
+      <w:r>
+        <w:t xml:space="preserve">.”</w:t>
+      </w:r>
+      <w:r>
+        <w:t xml:space="preserve"> </w:t>
+      </w:r>
+      <w:r>
+        <w:t xml:space="preserve">2023. April 16, 2023.</w:t>
+      </w:r>
+      <w:r>
+        <w:t xml:space="preserve"> </w:t>
+      </w:r>
+      <w:hyperlink r:id="rId12" w:tooltip="https://www.iihf.com/pdf/498/ihw4980fra_83_4_0" w:history="1">
+        <w:r>
+          <w:rPr>
+            <w:rStyle w:val="679"/>
+          </w:rPr>
+          <w:t xml:space="preserve">https://www.iihf.com/pdf/498/ihw4980fra_83_4_0</w:t>
+        </w:r>
+      </w:hyperlink>
+      <w:r>
+        <w:t xml:space="preserve">.</w:t>
+      </w:r>
+      <w:bookmarkEnd w:id="36"/>
+      <w:r/>
+    </w:p>
+    <w:p>
+      <w:pPr>
+        <w:pStyle w:val="654"/>
+      </w:pPr>
+      <w:r/>
+      <w:bookmarkStart w:id="38" w:name="ref-GermanyPlayerStatistics2023"/>
+      <w:r>
+        <w:t xml:space="preserve">“Germany</w:t>
+      </w:r>
+      <w:r>
+        <w:t xml:space="preserve"> </w:t>
+      </w:r>
+      <w:r>
+        <w:t xml:space="preserve">Player Statistics</w:t>
+      </w:r>
+      <w:r>
+        <w:t xml:space="preserve">.”</w:t>
+      </w:r>
+      <w:r>
+        <w:t xml:space="preserve"> </w:t>
+      </w:r>
+      <w:r>
+        <w:t xml:space="preserve">2023. April 16, 2023.</w:t>
+      </w:r>
+      <w:r>
+        <w:t xml:space="preserve"> </w:t>
+      </w:r>
+      <w:hyperlink r:id="rId13" w:tooltip="https://www.iihf.com/pdf/498/ihw4980ger_83_6_0" w:history="1">
+        <w:r>
+          <w:rPr>
+            <w:rStyle w:val="679"/>
+          </w:rPr>
+          <w:t xml:space="preserve">https://www.iihf.com/pdf/498/ihw4980ger_83_6_0</w:t>
+        </w:r>
+      </w:hyperlink>
+      <w:r>
+        <w:t xml:space="preserve">.</w:t>
+      </w:r>
+      <w:bookmarkEnd w:id="38"/>
+      <w:r/>
+    </w:p>
+    <w:p>
+      <w:pPr>
+        <w:pStyle w:val="654"/>
+      </w:pPr>
+      <w:r/>
+      <w:bookmarkStart w:id="40" w:name="ref-HungaryPlayerStatistics2023"/>
+      <w:r>
+        <w:t xml:space="preserve">“Hungary</w:t>
+      </w:r>
+      <w:r>
+        <w:t xml:space="preserve"> </w:t>
+      </w:r>
+      <w:r>
+        <w:t xml:space="preserve">Player Statistics</w:t>
+      </w:r>
+      <w:r>
+        <w:t xml:space="preserve">.”</w:t>
+      </w:r>
+      <w:r>
+        <w:t xml:space="preserve"> </w:t>
+      </w:r>
+      <w:r>
+        <w:t xml:space="preserve">2023. April 16, 2023.</w:t>
+      </w:r>
+      <w:r>
+        <w:t xml:space="preserve"> </w:t>
+      </w:r>
+      <w:hyperlink r:id="rId14" w:tooltip="https://www.iihf.com/pdf/498/ihw4980hun_83_6_0" w:history="1">
+        <w:r>
+          <w:rPr>
+            <w:rStyle w:val="679"/>
+          </w:rPr>
+          <w:t xml:space="preserve">https://www.iihf.com/pdf/498/ihw4980hun_83_6_0</w:t>
+        </w:r>
+      </w:hyperlink>
+      <w:r>
+        <w:t xml:space="preserve">.</w:t>
+      </w:r>
+      <w:bookmarkEnd w:id="40"/>
+      <w:r/>
+    </w:p>
+    <w:p>
+      <w:pPr>
+        <w:pStyle w:val="654"/>
+      </w:pPr>
+      <w:r/>
+      <w:bookmarkStart w:id="42" w:name="ref-IIHFWorldChampionship"/>
+      <w:r>
+        <w:t xml:space="preserve">“</w:t>
+      </w:r>
+      <w:r>
+        <w:t xml:space="preserve">IIHF World Championship</w:t>
+      </w:r>
+      <w:r>
+        <w:t xml:space="preserve"> </w:t>
+      </w:r>
+      <w:r>
+        <w:t xml:space="preserve">(</w:t>
+      </w:r>
+      <w:r>
+        <w:t xml:space="preserve">Women</w:t>
+      </w:r>
+      <w:r>
+        <w:t xml:space="preserve">) 2023 -</w:t>
+      </w:r>
+      <w:r>
+        <w:t xml:space="preserve"> </w:t>
+      </w:r>
+      <w:r>
+        <w:t xml:space="preserve">Player Stats</w:t>
+      </w:r>
+      <w:r>
+        <w:t xml:space="preserve">.”</w:t>
+      </w:r>
+      <w:r>
+        <w:t xml:space="preserve"> </w:t>
+      </w:r>
+      <w:r>
+        <w:t xml:space="preserve">n.d.</w:t>
+      </w:r>
+      <w:r>
+        <w:t xml:space="preserve"> </w:t>
+      </w:r>
+      <w:r>
+        <w:t xml:space="preserve">QuantHockey</w:t>
+      </w:r>
+      <w:r>
+        <w:t xml:space="preserve">. Accessed August 30, 2023.</w:t>
+      </w:r>
+      <w:r>
+        <w:t xml:space="preserve"> </w:t>
+      </w:r>
+      <w:hyperlink r:id="rId15" w:tooltip="https://www.quanthockey.com/whc-women/en/seasons/whc-women-players-stats.html" w:history="1">
+        <w:r>
+          <w:rPr>
+            <w:rStyle w:val="679"/>
+          </w:rPr>
+          <w:t xml:space="preserve">https://www.quanthockey.com/whc-women/en/seasons/whc-women-players-stats.html</w:t>
+        </w:r>
+      </w:hyperlink>
+      <w:r>
+        <w:t xml:space="preserve">.</w:t>
+      </w:r>
+      <w:bookmarkEnd w:id="42"/>
+      <w:r/>
+    </w:p>
+    <w:p>
+      <w:pPr>
+        <w:pStyle w:val="654"/>
+      </w:pPr>
+      <w:r/>
+      <w:bookmarkStart w:id="44" w:name="ref-JapanPlayerStatistics2023"/>
+      <w:r>
+        <w:t xml:space="preserve">“Japan</w:t>
+      </w:r>
+      <w:r>
+        <w:t xml:space="preserve"> </w:t>
+      </w:r>
+      <w:r>
+        <w:t xml:space="preserve">Player Statistics</w:t>
+      </w:r>
+      <w:r>
+        <w:t xml:space="preserve">.”</w:t>
+      </w:r>
+      <w:r>
+        <w:t xml:space="preserve"> </w:t>
+      </w:r>
+      <w:r>
+        <w:t xml:space="preserve">2023. April 16, 2023.</w:t>
+      </w:r>
+      <w:r>
+        <w:t xml:space="preserve"> </w:t>
+      </w:r>
+      <w:hyperlink r:id="rId16" w:tooltip="https://www.iihf.com/pdf/498/ihw4980jpn_83_7_0" w:history="1">
+        <w:r>
+          <w:rPr>
+            <w:rStyle w:val="679"/>
+          </w:rPr>
+          <w:t xml:space="preserve">https://www.iihf.com/pdf/498/ihw4980jpn_83_7_0</w:t>
+        </w:r>
+      </w:hyperlink>
+      <w:r>
+        <w:t xml:space="preserve">.</w:t>
+      </w:r>
+      <w:bookmarkEnd w:id="44"/>
+      <w:r/>
+    </w:p>
+    <w:p>
+      <w:pPr>
+        <w:pStyle w:val="654"/>
+      </w:pPr>
+      <w:r/>
+      <w:bookmarkStart w:id="46" w:name="X9d19b3215b5ca1f18315c8df88a1bc83304c4e4"/>
+      <w:r>
+        <w:t xml:space="preserve">Nigg, Claudio R., Andreas Gessner, Carina Nigg, Marco Giurgiu, and Rainer Neumann. 2020.</w:t>
+      </w:r>
+      <w:r>
+        <w:t xml:space="preserve"> </w:t>
+      </w:r>
+      <w:r>
+        <w:t xml:space="preserve">“Demographic, Physiological, Psychological, and on-Ice Performance Indicators Predict Plus/Minus Status of Recreational Ice Hockey Players Across a Season.”</w:t>
+      </w:r>
+      <w:r>
+        <w:t xml:space="preserve"> </w:t>
+      </w:r>
+      <w:r>
+        <w:rPr>
+          <w:i/>
+          <w:iCs/>
+        </w:rPr>
+        <w:t xml:space="preserve">German Journal of Exercise and Sport Research</w:t>
+      </w:r>
+      <w:r>
+        <w:t xml:space="preserve"> </w:t>
+      </w:r>
+      <w:r>
+        <w:t xml:space="preserve">50 (4): 463–69.</w:t>
+      </w:r>
+      <w:r>
+        <w:t xml:space="preserve"> </w:t>
+      </w:r>
+      <w:hyperlink r:id="rId17" w:tooltip="https://doi.org/10.1007/s12662-020-00679-2" w:history="1">
+        <w:r>
+          <w:rPr>
+            <w:rStyle w:val="679"/>
+          </w:rPr>
+          <w:t xml:space="preserve">https://doi.org/10.1007/s12662-020-00679-2</w:t>
+        </w:r>
+      </w:hyperlink>
+      <w:r>
+        <w:t xml:space="preserve">.</w:t>
+      </w:r>
+      <w:bookmarkEnd w:id="46"/>
+      <w:r/>
+    </w:p>
+    <w:p>
+      <w:pPr>
+        <w:pStyle w:val="654"/>
+      </w:pPr>
+      <w:r/>
+      <w:bookmarkStart w:id="48" w:name="ref-SwedenPlayerStatistics2023"/>
+      <w:r>
+        <w:t xml:space="preserve">“Sweden</w:t>
+      </w:r>
+      <w:r>
+        <w:t xml:space="preserve"> </w:t>
+      </w:r>
+      <w:r>
+        <w:t xml:space="preserve">Player Statistics</w:t>
+      </w:r>
+      <w:r>
+        <w:t xml:space="preserve">.”</w:t>
+      </w:r>
+      <w:r>
+        <w:t xml:space="preserve"> </w:t>
+      </w:r>
+      <w:r>
+        <w:t xml:space="preserve">2023. April 16, 2023.</w:t>
+      </w:r>
+      <w:r>
+        <w:t xml:space="preserve"> </w:t>
+      </w:r>
+      <w:hyperlink r:id="rId18" w:tooltip="https://www.iihf.com/pdf/498/ihw4980swe_83_9_0" w:history="1">
+        <w:r>
+          <w:rPr>
+            <w:rStyle w:val="679"/>
+          </w:rPr>
+          <w:t xml:space="preserve">https://www.iihf.com/pdf/498/ihw4980swe_83_9_0</w:t>
+        </w:r>
+      </w:hyperlink>
+      <w:r>
+        <w:t xml:space="preserve">.</w:t>
+      </w:r>
+      <w:bookmarkEnd w:id="48"/>
+      <w:r/>
+    </w:p>
+    <w:p>
+      <w:pPr>
+        <w:pStyle w:val="654"/>
+      </w:pPr>
+      <w:r/>
+      <w:bookmarkStart w:id="50" w:name="ref-SwitzerlandPlayerStatistics2023"/>
+      <w:r>
+        <w:t xml:space="preserve">“Switzerland</w:t>
+      </w:r>
+      <w:r>
+        <w:t xml:space="preserve"> </w:t>
+      </w:r>
+      <w:r>
+        <w:t xml:space="preserve">Player Statistics</w:t>
+      </w:r>
+      <w:r>
+        <w:t xml:space="preserve">.”</w:t>
+      </w:r>
+      <w:r>
+        <w:t xml:space="preserve"> </w:t>
+      </w:r>
+      <w:r>
+        <w:t xml:space="preserve">2023. April 16, 2023.</w:t>
+      </w:r>
+      <w:r>
+        <w:t xml:space="preserve"> </w:t>
+      </w:r>
+      <w:hyperlink r:id="rId19" w:tooltip="https://www.iihf.com/pdf/498/ihw4980sui_83_9_0" w:history="1">
+        <w:r>
+          <w:rPr>
+            <w:rStyle w:val="679"/>
+          </w:rPr>
+          <w:t xml:space="preserve">https://www.iihf.com/pdf/498/ihw4980sui_83_9_0</w:t>
+        </w:r>
+      </w:hyperlink>
+      <w:r>
+        <w:t xml:space="preserve">.</w:t>
+      </w:r>
+      <w:bookmarkEnd w:id="50"/>
+      <w:r/>
+    </w:p>
+    <w:p>
+      <w:pPr>
+        <w:pStyle w:val="654"/>
+      </w:pPr>
+      <w:r/>
+      <w:bookmarkStart w:id="52" w:name="ref-USAPlayerStatistics2023"/>
+      <w:r>
+        <w:t xml:space="preserve">“</w:t>
+      </w:r>
+      <w:r>
+        <w:t xml:space="preserve">USA Player Statistics</w:t>
+      </w:r>
+      <w:r>
+        <w:t xml:space="preserve">.”</w:t>
+      </w:r>
+      <w:r>
+        <w:t xml:space="preserve"> </w:t>
+      </w:r>
+      <w:r>
+        <w:t xml:space="preserve">2023.</w:t>
+      </w:r>
+      <w:r>
+        <w:t xml:space="preserve"> </w:t>
+      </w:r>
+      <w:r>
+        <w:t xml:space="preserve">IIHF International Ice Hockey Federation</w:t>
+      </w:r>
+      <w:r>
+        <w:t xml:space="preserve">. April 16, 2023.</w:t>
+      </w:r>
+      <w:r>
+        <w:t xml:space="preserve"> </w:t>
+      </w:r>
+      <w:hyperlink r:id="rId20" w:tooltip="https://www.iihf.com/pdf/498/ihw4980usa_83_8_0" w:history="1">
+        <w:r>
+          <w:rPr>
+            <w:rStyle w:val="679"/>
+          </w:rPr>
+          <w:t xml:space="preserve">https://www.iihf.com/pdf/498/ihw4980usa_83_8_0</w:t>
+        </w:r>
+      </w:hyperlink>
+      <w:r>
+        <w:t xml:space="preserve">.</w:t>
+      </w:r>
+      <w:bookmarkEnd w:id="52"/>
+      <w:r/>
+    </w:p>
+    <w:p>
+      <w:pPr>
+        <w:pStyle w:val="654"/>
+      </w:pPr>
+      <w:r/>
+      <w:bookmarkStart w:id="54" w:name="ref-WomenWorldChampionship"/>
+      <w:r>
+        <w:t xml:space="preserve">“Women’s</w:t>
+      </w:r>
+      <w:r>
+        <w:t xml:space="preserve"> </w:t>
+      </w:r>
+      <w:r>
+        <w:t xml:space="preserve">World Championship Statistics</w:t>
+      </w:r>
+      <w:r>
+        <w:t xml:space="preserve">.”</w:t>
+      </w:r>
+      <w:r>
+        <w:t xml:space="preserve"> </w:t>
+      </w:r>
+      <w:r>
+        <w:t xml:space="preserve">n.d.</w:t>
+      </w:r>
+      <w:r>
+        <w:t xml:space="preserve"> </w:t>
+      </w:r>
+      <w:r>
+        <w:t xml:space="preserve">IIHF International Ice Hockey Federation</w:t>
+      </w:r>
+      <w:r>
+        <w:t xml:space="preserve">. Accessed August 30, 2023.</w:t>
+      </w:r>
+      <w:r>
+        <w:t xml:space="preserve"> </w:t>
+      </w:r>
+      <w:hyperlink r:id="rId21" w:tooltip="https://www.iihf.com/en/events/2023/ww/teamstats/scoringefficiency" w:history="1">
+        <w:r>
+          <w:rPr>
+            <w:rStyle w:val="679"/>
           </w:rPr>
           <w:t xml:space="preserve">https://www.iihf.com/en/events/2023/ww/teamstats/scoringefficiency</w:t>
         </w:r>
@@ -2025,59 +3394,9 @@
       <w:r>
         <w:t xml:space="preserve">.</w:t>
       </w:r>
-      <w:bookmarkEnd w:id="26"/>
-      <w:r/>
-    </w:p>
-    <w:p>
-      <w:pPr>
-        <w:pStyle w:val="656"/>
-      </w:pPr>
-      <w:r/>
-      <w:bookmarkStart w:id="28" w:name="ref-noauthor_iihf_nodate"/>
-      <w:r>
-        <w:t xml:space="preserve">“</w:t>
-      </w:r>
-      <w:r>
-        <w:t xml:space="preserve">IIHF</w:t>
-      </w:r>
-      <w:r>
-        <w:t xml:space="preserve"> </w:t>
-      </w:r>
-      <w:r>
-        <w:t xml:space="preserve">World Championship (Women) 2023 - Player Stats.</w:t>
-      </w:r>
-      <w:r>
-        <w:t xml:space="preserve"> </w:t>
-      </w:r>
-      <w:r>
-        <w:t xml:space="preserve">QuantHockey</w:t>
-      </w:r>
-      <w:r>
-        <w:t xml:space="preserve">.”</w:t>
-      </w:r>
-      <w:r>
-        <w:t xml:space="preserve"> </w:t>
-      </w:r>
-      <w:r>
-        <w:t xml:space="preserve">n.d. Accessed August 30, 2023.</w:t>
-      </w:r>
-      <w:r>
-        <w:t xml:space="preserve"> </w:t>
-      </w:r>
-      <w:hyperlink r:id="rId10" w:tooltip="https://www.quanthockey.com/whc-women/en/seasons/whc-women-players-stats.html" w:history="1">
-        <w:r>
-          <w:rPr>
-            <w:rStyle w:val="681"/>
-          </w:rPr>
-          <w:t xml:space="preserve">https://www.quanthockey.com/whc-women/en/seasons/whc-women-players-stats.html</w:t>
-        </w:r>
-      </w:hyperlink>
-      <w:r>
-        <w:t xml:space="preserve">.</w:t>
-      </w:r>
-      <w:bookmarkEnd w:id="28"/>
-      <w:bookmarkEnd w:id="29"/>
-      <w:bookmarkEnd w:id="30"/>
+      <w:bookmarkEnd w:id="54"/>
+      <w:bookmarkEnd w:id="55"/>
+      <w:bookmarkEnd w:id="56"/>
       <w:r/>
     </w:p>
     <w:sectPr>
@@ -2251,108 +3570,6 @@
     <w:multiLevelType w:val="hybridMultilevel"/>
     <w:lvl w:ilvl="0">
       <w:start w:val="1"/>
-      <w:numFmt w:val="bullet"/>
-      <w:isLgl w:val="false"/>
-      <w:suff w:val="tab"/>
-      <w:lvlText w:val="•"/>
-      <w:lvlJc w:val="left"/>
-      <w:pPr>
-        <w:ind w:left="720" w:hanging="480"/>
-      </w:pPr>
-    </w:lvl>
-    <w:lvl w:ilvl="1">
-      <w:start w:val="1"/>
-      <w:numFmt w:val="bullet"/>
-      <w:isLgl w:val="false"/>
-      <w:suff w:val="tab"/>
-      <w:lvlText w:val="–"/>
-      <w:lvlJc w:val="left"/>
-      <w:pPr>
-        <w:ind w:left="1440" w:hanging="480"/>
-      </w:pPr>
-    </w:lvl>
-    <w:lvl w:ilvl="2">
-      <w:start w:val="1"/>
-      <w:numFmt w:val="bullet"/>
-      <w:isLgl w:val="false"/>
-      <w:suff w:val="tab"/>
-      <w:lvlText w:val="•"/>
-      <w:lvlJc w:val="left"/>
-      <w:pPr>
-        <w:ind w:left="2160" w:hanging="480"/>
-      </w:pPr>
-    </w:lvl>
-    <w:lvl w:ilvl="3">
-      <w:start w:val="1"/>
-      <w:numFmt w:val="bullet"/>
-      <w:isLgl w:val="false"/>
-      <w:suff w:val="tab"/>
-      <w:lvlText w:val="–"/>
-      <w:lvlJc w:val="left"/>
-      <w:pPr>
-        <w:ind w:left="2880" w:hanging="480"/>
-      </w:pPr>
-    </w:lvl>
-    <w:lvl w:ilvl="4">
-      <w:start w:val="1"/>
-      <w:numFmt w:val="bullet"/>
-      <w:isLgl w:val="false"/>
-      <w:suff w:val="tab"/>
-      <w:lvlText w:val="•"/>
-      <w:lvlJc w:val="left"/>
-      <w:pPr>
-        <w:ind w:left="3600" w:hanging="480"/>
-      </w:pPr>
-    </w:lvl>
-    <w:lvl w:ilvl="5">
-      <w:start w:val="1"/>
-      <w:numFmt w:val="bullet"/>
-      <w:isLgl w:val="false"/>
-      <w:suff w:val="tab"/>
-      <w:lvlText w:val="–"/>
-      <w:lvlJc w:val="left"/>
-      <w:pPr>
-        <w:ind w:left="4320" w:hanging="480"/>
-      </w:pPr>
-    </w:lvl>
-    <w:lvl w:ilvl="6">
-      <w:start w:val="1"/>
-      <w:numFmt w:val="bullet"/>
-      <w:isLgl w:val="false"/>
-      <w:suff w:val="tab"/>
-      <w:lvlText w:val="•"/>
-      <w:lvlJc w:val="left"/>
-      <w:pPr>
-        <w:ind w:left="5040" w:hanging="480"/>
-      </w:pPr>
-    </w:lvl>
-    <w:lvl w:ilvl="7">
-      <w:start w:val="1"/>
-      <w:numFmt w:val="bullet"/>
-      <w:isLgl w:val="false"/>
-      <w:suff w:val="tab"/>
-      <w:lvlText w:val="–"/>
-      <w:lvlJc w:val="left"/>
-      <w:pPr>
-        <w:ind w:left="5760" w:hanging="480"/>
-      </w:pPr>
-    </w:lvl>
-    <w:lvl w:ilvl="8">
-      <w:start w:val="1"/>
-      <w:numFmt w:val="bullet"/>
-      <w:isLgl w:val="false"/>
-      <w:suff w:val="tab"/>
-      <w:lvlText w:val="•"/>
-      <w:lvlJc w:val="left"/>
-      <w:pPr>
-        <w:ind w:left="6480" w:hanging="480"/>
-      </w:pPr>
-    </w:lvl>
-  </w:abstractNum>
-  <w:abstractNum w:abstractNumId="2">
-    <w:multiLevelType w:val="hybridMultilevel"/>
-    <w:lvl w:ilvl="0">
-      <w:start w:val="1"/>
       <w:numFmt w:val="decimal"/>
       <w:isLgl w:val="false"/>
       <w:suff w:val="tab"/>
@@ -2456,9 +3673,6 @@
   </w:num>
   <w:num w:numId="2">
     <w:abstractNumId w:val="1"/>
-  </w:num>
-  <w:num w:numId="3">
-    <w:abstractNumId w:val="2"/>
     <w:lvlOverride w:ilvl="0">
       <w:startOverride w:val="1"/>
     </w:lvlOverride>
@@ -2648,8 +3862,8 @@
   </w:latentStyles>
   <w:style w:type="character" w:styleId="14">
     <w:name w:val="Heading 1 Char"/>
-    <w:basedOn w:val="668"/>
-    <w:link w:val="657"/>
+    <w:basedOn w:val="666"/>
+    <w:link w:val="655"/>
     <w:uiPriority w:val="9"/>
     <w:rPr>
       <w:rFonts w:ascii="Arial" w:hAnsi="Arial" w:eastAsia="Arial" w:cs="Arial"/>
@@ -2659,8 +3873,8 @@
   </w:style>
   <w:style w:type="character" w:styleId="16">
     <w:name w:val="Heading 2 Char"/>
-    <w:basedOn w:val="668"/>
-    <w:link w:val="658"/>
+    <w:basedOn w:val="666"/>
+    <w:link w:val="656"/>
     <w:uiPriority w:val="9"/>
     <w:rPr>
       <w:rFonts w:ascii="Arial" w:hAnsi="Arial" w:eastAsia="Arial" w:cs="Arial"/>
@@ -2669,8 +3883,8 @@
   </w:style>
   <w:style w:type="character" w:styleId="18">
     <w:name w:val="Heading 3 Char"/>
-    <w:basedOn w:val="668"/>
-    <w:link w:val="659"/>
+    <w:basedOn w:val="666"/>
+    <w:link w:val="657"/>
     <w:uiPriority w:val="9"/>
     <w:rPr>
       <w:rFonts w:ascii="Arial" w:hAnsi="Arial" w:eastAsia="Arial" w:cs="Arial"/>
@@ -2680,8 +3894,8 @@
   </w:style>
   <w:style w:type="character" w:styleId="20">
     <w:name w:val="Heading 4 Char"/>
-    <w:basedOn w:val="668"/>
-    <w:link w:val="660"/>
+    <w:basedOn w:val="666"/>
+    <w:link w:val="658"/>
     <w:uiPriority w:val="9"/>
     <w:rPr>
       <w:rFonts w:ascii="Arial" w:hAnsi="Arial" w:eastAsia="Arial" w:cs="Arial"/>
@@ -2693,8 +3907,8 @@
   </w:style>
   <w:style w:type="character" w:styleId="22">
     <w:name w:val="Heading 5 Char"/>
-    <w:basedOn w:val="668"/>
-    <w:link w:val="661"/>
+    <w:basedOn w:val="666"/>
+    <w:link w:val="659"/>
     <w:uiPriority w:val="9"/>
     <w:rPr>
       <w:rFonts w:ascii="Arial" w:hAnsi="Arial" w:eastAsia="Arial" w:cs="Arial"/>
@@ -2706,8 +3920,8 @@
   </w:style>
   <w:style w:type="character" w:styleId="24">
     <w:name w:val="Heading 6 Char"/>
-    <w:basedOn w:val="668"/>
-    <w:link w:val="662"/>
+    <w:basedOn w:val="666"/>
+    <w:link w:val="660"/>
     <w:uiPriority w:val="9"/>
     <w:rPr>
       <w:rFonts w:ascii="Arial" w:hAnsi="Arial" w:eastAsia="Arial" w:cs="Arial"/>
@@ -2719,8 +3933,8 @@
   </w:style>
   <w:style w:type="character" w:styleId="26">
     <w:name w:val="Heading 7 Char"/>
-    <w:basedOn w:val="668"/>
-    <w:link w:val="663"/>
+    <w:basedOn w:val="666"/>
+    <w:link w:val="661"/>
     <w:uiPriority w:val="9"/>
     <w:rPr>
       <w:rFonts w:ascii="Arial" w:hAnsi="Arial" w:eastAsia="Arial" w:cs="Arial"/>
@@ -2734,8 +3948,8 @@
   </w:style>
   <w:style w:type="character" w:styleId="28">
     <w:name w:val="Heading 8 Char"/>
-    <w:basedOn w:val="668"/>
-    <w:link w:val="664"/>
+    <w:basedOn w:val="666"/>
+    <w:link w:val="662"/>
     <w:uiPriority w:val="9"/>
     <w:rPr>
       <w:rFonts w:ascii="Arial" w:hAnsi="Arial" w:eastAsia="Arial" w:cs="Arial"/>
@@ -2747,8 +3961,8 @@
   </w:style>
   <w:style w:type="character" w:styleId="30">
     <w:name w:val="Heading 9 Char"/>
-    <w:basedOn w:val="668"/>
-    <w:link w:val="665"/>
+    <w:basedOn w:val="666"/>
+    <w:link w:val="663"/>
     <w:uiPriority w:val="9"/>
     <w:rPr>
       <w:rFonts w:ascii="Arial" w:hAnsi="Arial" w:eastAsia="Arial" w:cs="Arial"/>
@@ -2760,7 +3974,7 @@
   </w:style>
   <w:style w:type="paragraph" w:styleId="31">
     <w:name w:val="List Paragraph"/>
-    <w:basedOn w:val="647"/>
+    <w:basedOn w:val="645"/>
     <w:uiPriority w:val="34"/>
     <w:qFormat/>
     <w:pPr>
@@ -2793,8 +4007,8 @@
   </w:style>
   <w:style w:type="character" w:styleId="35">
     <w:name w:val="Title Char"/>
-    <w:basedOn w:val="668"/>
-    <w:link w:val="651"/>
+    <w:basedOn w:val="666"/>
+    <w:link w:val="649"/>
     <w:uiPriority w:val="10"/>
     <w:rPr>
       <w:sz w:val="48"/>
@@ -2803,8 +4017,8 @@
   </w:style>
   <w:style w:type="character" w:styleId="37">
     <w:name w:val="Subtitle Char"/>
-    <w:basedOn w:val="668"/>
-    <w:link w:val="652"/>
+    <w:basedOn w:val="666"/>
+    <w:link w:val="650"/>
     <w:uiPriority w:val="11"/>
     <w:rPr>
       <w:sz w:val="24"/>
@@ -2813,8 +4027,8 @@
   </w:style>
   <w:style w:type="paragraph" w:styleId="38">
     <w:name w:val="Quote"/>
-    <w:basedOn w:val="647"/>
-    <w:next w:val="647"/>
+    <w:basedOn w:val="645"/>
+    <w:next w:val="645"/>
     <w:link w:val="39"/>
     <w:uiPriority w:val="29"/>
     <w:qFormat/>
@@ -2835,8 +4049,8 @@
   </w:style>
   <w:style w:type="paragraph" w:styleId="40">
     <w:name w:val="Intense Quote"/>
-    <w:basedOn w:val="647"/>
-    <w:next w:val="647"/>
+    <w:basedOn w:val="645"/>
+    <w:next w:val="645"/>
     <w:link w:val="41"/>
     <w:uiPriority w:val="30"/>
     <w:qFormat/>
@@ -2865,7 +4079,7 @@
   </w:style>
   <w:style w:type="paragraph" w:styleId="42">
     <w:name w:val="Header"/>
-    <w:basedOn w:val="647"/>
+    <w:basedOn w:val="645"/>
     <w:link w:val="43"/>
     <w:uiPriority w:val="99"/>
     <w:unhideWhenUsed/>
@@ -2879,13 +4093,13 @@
   </w:style>
   <w:style w:type="character" w:styleId="43">
     <w:name w:val="Header Char"/>
-    <w:basedOn w:val="668"/>
+    <w:basedOn w:val="666"/>
     <w:link w:val="42"/>
     <w:uiPriority w:val="99"/>
   </w:style>
   <w:style w:type="paragraph" w:styleId="44">
     <w:name w:val="Footer"/>
-    <w:basedOn w:val="647"/>
+    <w:basedOn w:val="645"/>
     <w:link w:val="47"/>
     <w:uiPriority w:val="99"/>
     <w:unhideWhenUsed/>
@@ -2899,13 +4113,13 @@
   </w:style>
   <w:style w:type="character" w:styleId="45">
     <w:name w:val="Footer Char"/>
-    <w:basedOn w:val="668"/>
+    <w:basedOn w:val="666"/>
     <w:link w:val="44"/>
     <w:uiPriority w:val="99"/>
   </w:style>
   <w:style w:type="character" w:styleId="47">
     <w:name w:val="Caption Char"/>
-    <w:basedOn w:val="672"/>
+    <w:basedOn w:val="670"/>
     <w:link w:val="44"/>
     <w:uiPriority w:val="99"/>
   </w:style>
@@ -13499,7 +14713,7 @@
   </w:style>
   <w:style w:type="character" w:styleId="176">
     <w:name w:val="Footnote Text Char"/>
-    <w:link w:val="667"/>
+    <w:link w:val="665"/>
     <w:uiPriority w:val="99"/>
     <w:rPr>
       <w:sz w:val="18"/>
@@ -13507,7 +14721,7 @@
   </w:style>
   <w:style w:type="paragraph" w:styleId="178">
     <w:name w:val="endnote text"/>
-    <w:basedOn w:val="647"/>
+    <w:basedOn w:val="645"/>
     <w:link w:val="179"/>
     <w:uiPriority w:val="99"/>
     <w:semiHidden/>
@@ -13529,7 +14743,7 @@
   </w:style>
   <w:style w:type="character" w:styleId="180">
     <w:name w:val="endnote reference"/>
-    <w:basedOn w:val="668"/>
+    <w:basedOn w:val="666"/>
     <w:uiPriority w:val="99"/>
     <w:semiHidden/>
     <w:unhideWhenUsed/>
@@ -13539,8 +14753,8 @@
   </w:style>
   <w:style w:type="paragraph" w:styleId="181">
     <w:name w:val="toc 1"/>
-    <w:basedOn w:val="647"/>
-    <w:next w:val="647"/>
+    <w:basedOn w:val="645"/>
+    <w:next w:val="645"/>
     <w:uiPriority w:val="39"/>
     <w:unhideWhenUsed/>
     <w:pPr>
@@ -13550,8 +14764,8 @@
   </w:style>
   <w:style w:type="paragraph" w:styleId="182">
     <w:name w:val="toc 2"/>
-    <w:basedOn w:val="647"/>
-    <w:next w:val="647"/>
+    <w:basedOn w:val="645"/>
+    <w:next w:val="645"/>
     <w:uiPriority w:val="39"/>
     <w:unhideWhenUsed/>
     <w:pPr>
@@ -13561,8 +14775,8 @@
   </w:style>
   <w:style w:type="paragraph" w:styleId="183">
     <w:name w:val="toc 3"/>
-    <w:basedOn w:val="647"/>
-    <w:next w:val="647"/>
+    <w:basedOn w:val="645"/>
+    <w:next w:val="645"/>
     <w:uiPriority w:val="39"/>
     <w:unhideWhenUsed/>
     <w:pPr>
@@ -13572,8 +14786,8 @@
   </w:style>
   <w:style w:type="paragraph" w:styleId="184">
     <w:name w:val="toc 4"/>
-    <w:basedOn w:val="647"/>
-    <w:next w:val="647"/>
+    <w:basedOn w:val="645"/>
+    <w:next w:val="645"/>
     <w:uiPriority w:val="39"/>
     <w:unhideWhenUsed/>
     <w:pPr>
@@ -13583,8 +14797,8 @@
   </w:style>
   <w:style w:type="paragraph" w:styleId="185">
     <w:name w:val="toc 5"/>
-    <w:basedOn w:val="647"/>
-    <w:next w:val="647"/>
+    <w:basedOn w:val="645"/>
+    <w:next w:val="645"/>
     <w:uiPriority w:val="39"/>
     <w:unhideWhenUsed/>
     <w:pPr>
@@ -13594,8 +14808,8 @@
   </w:style>
   <w:style w:type="paragraph" w:styleId="186">
     <w:name w:val="toc 6"/>
-    <w:basedOn w:val="647"/>
-    <w:next w:val="647"/>
+    <w:basedOn w:val="645"/>
+    <w:next w:val="645"/>
     <w:uiPriority w:val="39"/>
     <w:unhideWhenUsed/>
     <w:pPr>
@@ -13605,8 +14819,8 @@
   </w:style>
   <w:style w:type="paragraph" w:styleId="187">
     <w:name w:val="toc 7"/>
-    <w:basedOn w:val="647"/>
-    <w:next w:val="647"/>
+    <w:basedOn w:val="645"/>
+    <w:next w:val="645"/>
     <w:uiPriority w:val="39"/>
     <w:unhideWhenUsed/>
     <w:pPr>
@@ -13616,8 +14830,8 @@
   </w:style>
   <w:style w:type="paragraph" w:styleId="188">
     <w:name w:val="toc 8"/>
-    <w:basedOn w:val="647"/>
-    <w:next w:val="647"/>
+    <w:basedOn w:val="645"/>
+    <w:next w:val="645"/>
     <w:uiPriority w:val="39"/>
     <w:unhideWhenUsed/>
     <w:pPr>
@@ -13627,8 +14841,8 @@
   </w:style>
   <w:style w:type="paragraph" w:styleId="189">
     <w:name w:val="toc 9"/>
-    <w:basedOn w:val="647"/>
-    <w:next w:val="647"/>
+    <w:basedOn w:val="645"/>
+    <w:next w:val="645"/>
     <w:uiPriority w:val="39"/>
     <w:unhideWhenUsed/>
     <w:pPr>
@@ -13638,45 +14852,45 @@
   </w:style>
   <w:style w:type="paragraph" w:styleId="191">
     <w:name w:val="table of figures"/>
-    <w:basedOn w:val="647"/>
-    <w:next w:val="647"/>
+    <w:basedOn w:val="645"/>
+    <w:next w:val="645"/>
     <w:uiPriority w:val="99"/>
     <w:unhideWhenUsed/>
     <w:pPr>
       <w:spacing w:after="0" w:afterAutospacing="0"/>
     </w:pPr>
   </w:style>
-  <w:style w:type="paragraph" w:styleId="647" w:default="1">
+  <w:style w:type="paragraph" w:styleId="645" w:default="1">
     <w:name w:val="Normal"/>
     <w:qFormat/>
   </w:style>
-  <w:style w:type="paragraph" w:styleId="648">
+  <w:style w:type="paragraph" w:styleId="646">
     <w:name w:val="Body Text"/>
-    <w:basedOn w:val="647"/>
-    <w:link w:val="677"/>
+    <w:basedOn w:val="645"/>
+    <w:link w:val="675"/>
     <w:qFormat/>
     <w:pPr>
       <w:spacing w:before="180" w:after="180"/>
     </w:pPr>
   </w:style>
-  <w:style w:type="paragraph" w:styleId="649" w:customStyle="1">
+  <w:style w:type="paragraph" w:styleId="647" w:customStyle="1">
     <w:name w:val="First Paragraph"/>
-    <w:basedOn w:val="648"/>
-    <w:next w:val="648"/>
+    <w:basedOn w:val="646"/>
+    <w:next w:val="646"/>
     <w:qFormat/>
   </w:style>
-  <w:style w:type="paragraph" w:styleId="650" w:customStyle="1">
+  <w:style w:type="paragraph" w:styleId="648" w:customStyle="1">
     <w:name w:val="Compact"/>
-    <w:basedOn w:val="648"/>
+    <w:basedOn w:val="646"/>
     <w:qFormat/>
     <w:pPr>
       <w:spacing w:before="36" w:after="36"/>
     </w:pPr>
   </w:style>
-  <w:style w:type="paragraph" w:styleId="651">
+  <w:style w:type="paragraph" w:styleId="649">
     <w:name w:val="Title"/>
-    <w:basedOn w:val="647"/>
-    <w:next w:val="648"/>
+    <w:basedOn w:val="645"/>
+    <w:next w:val="646"/>
     <w:qFormat/>
     <w:pPr>
       <w:jc w:val="center"/>
@@ -13693,10 +14907,10 @@
       <w:szCs w:val="36"/>
     </w:rPr>
   </w:style>
-  <w:style w:type="paragraph" w:styleId="652">
+  <w:style w:type="paragraph" w:styleId="650">
     <w:name w:val="Subtitle"/>
-    <w:basedOn w:val="651"/>
-    <w:next w:val="648"/>
+    <w:basedOn w:val="649"/>
+    <w:next w:val="646"/>
     <w:qFormat/>
     <w:pPr>
       <w:jc w:val="center"/>
@@ -13709,9 +14923,9 @@
       <w:szCs w:val="30"/>
     </w:rPr>
   </w:style>
-  <w:style w:type="paragraph" w:styleId="653" w:customStyle="1">
+  <w:style w:type="paragraph" w:styleId="651" w:customStyle="1">
     <w:name w:val="Author"/>
-    <w:next w:val="648"/>
+    <w:next w:val="646"/>
     <w:qFormat/>
     <w:pPr>
       <w:jc w:val="center"/>
@@ -13719,9 +14933,9 @@
       <w:keepNext/>
     </w:pPr>
   </w:style>
-  <w:style w:type="paragraph" w:styleId="654">
+  <w:style w:type="paragraph" w:styleId="652">
     <w:name w:val="Date"/>
-    <w:next w:val="648"/>
+    <w:next w:val="646"/>
     <w:qFormat/>
     <w:pPr>
       <w:jc w:val="center"/>
@@ -13729,10 +14943,10 @@
       <w:keepNext/>
     </w:pPr>
   </w:style>
-  <w:style w:type="paragraph" w:styleId="655" w:customStyle="1">
+  <w:style w:type="paragraph" w:styleId="653" w:customStyle="1">
     <w:name w:val="Abstract"/>
-    <w:basedOn w:val="647"/>
-    <w:next w:val="648"/>
+    <w:basedOn w:val="645"/>
+    <w:next w:val="646"/>
     <w:qFormat/>
     <w:pPr>
       <w:keepLines/>
@@ -13744,16 +14958,16 @@
       <w:szCs w:val="20"/>
     </w:rPr>
   </w:style>
-  <w:style w:type="paragraph" w:styleId="656">
+  <w:style w:type="paragraph" w:styleId="654">
     <w:name w:val="Bibliography"/>
-    <w:basedOn w:val="647"/>
-    <w:next w:val="656"/>
+    <w:basedOn w:val="645"/>
+    <w:next w:val="654"/>
     <w:qFormat/>
   </w:style>
-  <w:style w:type="paragraph" w:styleId="657">
+  <w:style w:type="paragraph" w:styleId="655">
     <w:name w:val="Heading 1"/>
-    <w:basedOn w:val="647"/>
-    <w:next w:val="648"/>
+    <w:basedOn w:val="645"/>
+    <w:next w:val="646"/>
     <w:uiPriority w:val="9"/>
     <w:qFormat/>
     <w:pPr>
@@ -13771,10 +14985,10 @@
       <w:szCs w:val="32"/>
     </w:rPr>
   </w:style>
-  <w:style w:type="paragraph" w:styleId="658">
+  <w:style w:type="paragraph" w:styleId="656">
     <w:name w:val="Heading 2"/>
-    <w:basedOn w:val="647"/>
-    <w:next w:val="648"/>
+    <w:basedOn w:val="645"/>
+    <w:next w:val="646"/>
     <w:uiPriority w:val="9"/>
     <w:unhideWhenUsed/>
     <w:qFormat/>
@@ -13793,10 +15007,10 @@
       <w:szCs w:val="28"/>
     </w:rPr>
   </w:style>
-  <w:style w:type="paragraph" w:styleId="659">
+  <w:style w:type="paragraph" w:styleId="657">
     <w:name w:val="Heading 3"/>
-    <w:basedOn w:val="647"/>
-    <w:next w:val="648"/>
+    <w:basedOn w:val="645"/>
+    <w:next w:val="646"/>
     <w:uiPriority w:val="9"/>
     <w:unhideWhenUsed/>
     <w:qFormat/>
@@ -13815,10 +15029,10 @@
       <w:szCs w:val="24"/>
     </w:rPr>
   </w:style>
-  <w:style w:type="paragraph" w:styleId="660">
+  <w:style w:type="paragraph" w:styleId="658">
     <w:name w:val="Heading 4"/>
-    <w:basedOn w:val="647"/>
-    <w:next w:val="648"/>
+    <w:basedOn w:val="645"/>
+    <w:next w:val="646"/>
     <w:uiPriority w:val="9"/>
     <w:unhideWhenUsed/>
     <w:qFormat/>
@@ -13837,10 +15051,10 @@
       <w:szCs w:val="24"/>
     </w:rPr>
   </w:style>
-  <w:style w:type="paragraph" w:styleId="661">
+  <w:style w:type="paragraph" w:styleId="659">
     <w:name w:val="Heading 5"/>
-    <w:basedOn w:val="647"/>
-    <w:next w:val="648"/>
+    <w:basedOn w:val="645"/>
+    <w:next w:val="646"/>
     <w:uiPriority w:val="9"/>
     <w:unhideWhenUsed/>
     <w:qFormat/>
@@ -13858,10 +15072,10 @@
       <w:szCs w:val="24"/>
     </w:rPr>
   </w:style>
-  <w:style w:type="paragraph" w:styleId="662">
+  <w:style w:type="paragraph" w:styleId="660">
     <w:name w:val="Heading 6"/>
-    <w:basedOn w:val="647"/>
-    <w:next w:val="648"/>
+    <w:basedOn w:val="645"/>
+    <w:next w:val="646"/>
     <w:uiPriority w:val="9"/>
     <w:unhideWhenUsed/>
     <w:qFormat/>
@@ -13878,10 +15092,10 @@
       <w:szCs w:val="24"/>
     </w:rPr>
   </w:style>
-  <w:style w:type="paragraph" w:styleId="663">
+  <w:style w:type="paragraph" w:styleId="661">
     <w:name w:val="Heading 7"/>
-    <w:basedOn w:val="647"/>
-    <w:next w:val="648"/>
+    <w:basedOn w:val="645"/>
+    <w:next w:val="646"/>
     <w:uiPriority w:val="9"/>
     <w:unhideWhenUsed/>
     <w:qFormat/>
@@ -13898,10 +15112,10 @@
       <w:szCs w:val="24"/>
     </w:rPr>
   </w:style>
-  <w:style w:type="paragraph" w:styleId="664">
+  <w:style w:type="paragraph" w:styleId="662">
     <w:name w:val="Heading 8"/>
-    <w:basedOn w:val="647"/>
-    <w:next w:val="648"/>
+    <w:basedOn w:val="645"/>
+    <w:next w:val="646"/>
     <w:uiPriority w:val="9"/>
     <w:unhideWhenUsed/>
     <w:qFormat/>
@@ -13918,10 +15132,10 @@
       <w:szCs w:val="24"/>
     </w:rPr>
   </w:style>
-  <w:style w:type="paragraph" w:styleId="665">
+  <w:style w:type="paragraph" w:styleId="663">
     <w:name w:val="Heading 9"/>
-    <w:basedOn w:val="647"/>
-    <w:next w:val="648"/>
+    <w:basedOn w:val="645"/>
+    <w:next w:val="646"/>
     <w:uiPriority w:val="9"/>
     <w:unhideWhenUsed/>
     <w:qFormat/>
@@ -13938,10 +15152,10 @@
       <w:szCs w:val="24"/>
     </w:rPr>
   </w:style>
-  <w:style w:type="paragraph" w:styleId="666">
+  <w:style w:type="paragraph" w:styleId="664">
     <w:name w:val="Block Text"/>
-    <w:basedOn w:val="648"/>
-    <w:next w:val="648"/>
+    <w:basedOn w:val="646"/>
+    <w:next w:val="646"/>
     <w:uiPriority w:val="9"/>
     <w:unhideWhenUsed/>
     <w:qFormat/>
@@ -13950,20 +15164,20 @@
       <w:spacing w:before="100" w:after="100"/>
     </w:pPr>
   </w:style>
-  <w:style w:type="paragraph" w:styleId="667">
+  <w:style w:type="paragraph" w:styleId="665">
     <w:name w:val="footnote text"/>
-    <w:basedOn w:val="647"/>
-    <w:next w:val="667"/>
+    <w:basedOn w:val="645"/>
+    <w:next w:val="665"/>
     <w:uiPriority w:val="9"/>
     <w:unhideWhenUsed/>
     <w:qFormat/>
   </w:style>
-  <w:style w:type="character" w:styleId="668" w:default="1">
+  <w:style w:type="character" w:styleId="666" w:default="1">
     <w:name w:val="Default Paragraph Font"/>
     <w:semiHidden/>
     <w:unhideWhenUsed/>
   </w:style>
-  <w:style w:type="table" w:styleId="669" w:default="1">
+  <w:style w:type="table" w:styleId="667" w:default="1">
     <w:name w:val="Table"/>
     <w:semiHidden/>
     <w:unhideWhenUsed/>
@@ -13992,10 +15206,10 @@
       </w:tcPr>
     </w:tblStylePr>
   </w:style>
-  <w:style w:type="paragraph" w:styleId="670" w:customStyle="1">
+  <w:style w:type="paragraph" w:styleId="668" w:customStyle="1">
     <w:name w:val="Definition Term"/>
-    <w:basedOn w:val="647"/>
-    <w:next w:val="671"/>
+    <w:basedOn w:val="645"/>
+    <w:next w:val="669"/>
     <w:pPr>
       <w:keepLines/>
       <w:keepNext/>
@@ -14005,14 +15219,14 @@
       <w:b/>
     </w:rPr>
   </w:style>
-  <w:style w:type="paragraph" w:styleId="671" w:customStyle="1">
+  <w:style w:type="paragraph" w:styleId="669" w:customStyle="1">
     <w:name w:val="Definition"/>
-    <w:basedOn w:val="647"/>
-  </w:style>
-  <w:style w:type="paragraph" w:styleId="672">
+    <w:basedOn w:val="645"/>
+  </w:style>
+  <w:style w:type="paragraph" w:styleId="670">
     <w:name w:val="Caption"/>
-    <w:basedOn w:val="647"/>
-    <w:link w:val="677"/>
+    <w:basedOn w:val="645"/>
+    <w:link w:val="675"/>
     <w:pPr>
       <w:spacing w:before="0" w:after="120"/>
     </w:pPr>
@@ -14020,63 +15234,63 @@
       <w:i/>
     </w:rPr>
   </w:style>
+  <w:style w:type="paragraph" w:styleId="671" w:customStyle="1">
+    <w:name w:val="Table Caption"/>
+    <w:basedOn w:val="670"/>
+    <w:pPr>
+      <w:keepNext/>
+    </w:pPr>
+  </w:style>
+  <w:style w:type="paragraph" w:styleId="672" w:customStyle="1">
+    <w:name w:val="Image Caption"/>
+    <w:basedOn w:val="670"/>
+  </w:style>
   <w:style w:type="paragraph" w:styleId="673" w:customStyle="1">
-    <w:name w:val="Table Caption"/>
-    <w:basedOn w:val="672"/>
+    <w:name w:val="Figure"/>
+    <w:basedOn w:val="645"/>
+  </w:style>
+  <w:style w:type="paragraph" w:styleId="674" w:customStyle="1">
+    <w:name w:val="Captioned Figure"/>
+    <w:basedOn w:val="673"/>
     <w:pPr>
       <w:keepNext/>
     </w:pPr>
   </w:style>
-  <w:style w:type="paragraph" w:styleId="674" w:customStyle="1">
-    <w:name w:val="Image Caption"/>
-    <w:basedOn w:val="672"/>
-  </w:style>
-  <w:style w:type="paragraph" w:styleId="675" w:customStyle="1">
-    <w:name w:val="Figure"/>
-    <w:basedOn w:val="647"/>
-  </w:style>
-  <w:style w:type="paragraph" w:styleId="676" w:customStyle="1">
-    <w:name w:val="Captioned Figure"/>
+  <w:style w:type="character" w:styleId="675" w:customStyle="1">
+    <w:name w:val="Body Text Char"/>
+    <w:basedOn w:val="666"/>
+    <w:link w:val="646"/>
+  </w:style>
+  <w:style w:type="character" w:styleId="676" w:customStyle="1">
+    <w:name w:val="Verbatim Char"/>
     <w:basedOn w:val="675"/>
-    <w:pPr>
-      <w:keepNext/>
-    </w:pPr>
-  </w:style>
-  <w:style w:type="character" w:styleId="677" w:customStyle="1">
-    <w:name w:val="Body Text Char"/>
-    <w:basedOn w:val="668"/>
-    <w:link w:val="648"/>
-  </w:style>
-  <w:style w:type="character" w:styleId="678" w:customStyle="1">
-    <w:name w:val="Verbatim Char"/>
-    <w:basedOn w:val="677"/>
     <w:rPr>
       <w:rFonts w:ascii="Consolas" w:hAnsi="Consolas"/>
       <w:sz w:val="22"/>
     </w:rPr>
   </w:style>
-  <w:style w:type="character" w:styleId="679" w:customStyle="1">
+  <w:style w:type="character" w:styleId="677" w:customStyle="1">
     <w:name w:val="Section Number"/>
-    <w:basedOn w:val="677"/>
-  </w:style>
-  <w:style w:type="character" w:styleId="680">
+    <w:basedOn w:val="675"/>
+  </w:style>
+  <w:style w:type="character" w:styleId="678">
     <w:name w:val="footnote reference"/>
-    <w:basedOn w:val="677"/>
+    <w:basedOn w:val="675"/>
     <w:rPr>
       <w:vertAlign w:val="superscript"/>
     </w:rPr>
   </w:style>
-  <w:style w:type="character" w:styleId="681">
+  <w:style w:type="character" w:styleId="679">
     <w:name w:val="Hyperlink"/>
-    <w:basedOn w:val="677"/>
+    <w:basedOn w:val="675"/>
     <w:rPr>
       <w:color w:val="4f81bd" w:themeColor="accent1"/>
     </w:rPr>
   </w:style>
-  <w:style w:type="paragraph" w:styleId="682">
+  <w:style w:type="paragraph" w:styleId="680">
     <w:name w:val="TOC Heading"/>
-    <w:basedOn w:val="657"/>
-    <w:next w:val="648"/>
+    <w:basedOn w:val="655"/>
+    <w:next w:val="646"/>
     <w:uiPriority w:val="39"/>
     <w:unhideWhenUsed/>
     <w:qFormat/>
@@ -14091,231 +15305,231 @@
       <w:color w:val="365f91" w:themeColor="accent1" w:themeShade="BF"/>
     </w:rPr>
   </w:style>
-  <w:style w:type="paragraph" w:styleId="683" w:customStyle="1">
+  <w:style w:type="paragraph" w:styleId="681" w:customStyle="1">
     <w:name w:val="Source Code"/>
-    <w:basedOn w:val="647"/>
-    <w:link w:val="678"/>
-  </w:style>
-  <w:style w:type="character" w:styleId="684" w:customStyle="1">
+    <w:basedOn w:val="645"/>
+    <w:link w:val="676"/>
+  </w:style>
+  <w:style w:type="character" w:styleId="682" w:customStyle="1">
     <w:name w:val="KeywordTok"/>
-    <w:basedOn w:val="678"/>
+    <w:basedOn w:val="676"/>
     <w:rPr>
       <w:color w:val="d73a49"/>
     </w:rPr>
   </w:style>
-  <w:style w:type="character" w:styleId="685" w:customStyle="1">
+  <w:style w:type="character" w:styleId="683" w:customStyle="1">
     <w:name w:val="DataTypeTok"/>
-    <w:basedOn w:val="678"/>
+    <w:basedOn w:val="676"/>
     <w:rPr>
       <w:color w:val="d73a49"/>
     </w:rPr>
   </w:style>
-  <w:style w:type="character" w:styleId="686" w:customStyle="1">
+  <w:style w:type="character" w:styleId="684" w:customStyle="1">
     <w:name w:val="DecValTok"/>
-    <w:basedOn w:val="678"/>
+    <w:basedOn w:val="676"/>
     <w:rPr>
       <w:color w:val="005cc5"/>
     </w:rPr>
   </w:style>
-  <w:style w:type="character" w:styleId="687" w:customStyle="1">
+  <w:style w:type="character" w:styleId="685" w:customStyle="1">
     <w:name w:val="BaseNTok"/>
-    <w:basedOn w:val="678"/>
+    <w:basedOn w:val="676"/>
     <w:rPr>
       <w:color w:val="005cc5"/>
     </w:rPr>
   </w:style>
-  <w:style w:type="character" w:styleId="688" w:customStyle="1">
+  <w:style w:type="character" w:styleId="686" w:customStyle="1">
     <w:name w:val="FloatTok"/>
-    <w:basedOn w:val="678"/>
+    <w:basedOn w:val="676"/>
     <w:rPr>
       <w:color w:val="005cc5"/>
     </w:rPr>
   </w:style>
-  <w:style w:type="character" w:styleId="689" w:customStyle="1">
+  <w:style w:type="character" w:styleId="687" w:customStyle="1">
     <w:name w:val="ConstantTok"/>
-    <w:basedOn w:val="678"/>
+    <w:basedOn w:val="676"/>
     <w:rPr>
       <w:color w:val="005cc5"/>
     </w:rPr>
   </w:style>
-  <w:style w:type="character" w:styleId="690" w:customStyle="1">
+  <w:style w:type="character" w:styleId="688" w:customStyle="1">
     <w:name w:val="CharTok"/>
-    <w:basedOn w:val="678"/>
+    <w:basedOn w:val="676"/>
     <w:rPr>
       <w:color w:val="032f62"/>
     </w:rPr>
   </w:style>
-  <w:style w:type="character" w:styleId="691" w:customStyle="1">
+  <w:style w:type="character" w:styleId="689" w:customStyle="1">
     <w:name w:val="SpecialCharTok"/>
-    <w:basedOn w:val="678"/>
+    <w:basedOn w:val="676"/>
     <w:rPr>
       <w:color w:val="005cc5"/>
     </w:rPr>
   </w:style>
-  <w:style w:type="character" w:styleId="692" w:customStyle="1">
+  <w:style w:type="character" w:styleId="690" w:customStyle="1">
     <w:name w:val="StringTok"/>
-    <w:basedOn w:val="678"/>
+    <w:basedOn w:val="676"/>
     <w:rPr>
       <w:color w:val="032f62"/>
     </w:rPr>
   </w:style>
-  <w:style w:type="character" w:styleId="693" w:customStyle="1">
+  <w:style w:type="character" w:styleId="691" w:customStyle="1">
     <w:name w:val="VerbatimStringTok"/>
-    <w:basedOn w:val="678"/>
+    <w:basedOn w:val="676"/>
     <w:rPr>
       <w:color w:val="032f62"/>
     </w:rPr>
   </w:style>
-  <w:style w:type="character" w:styleId="694" w:customStyle="1">
+  <w:style w:type="character" w:styleId="692" w:customStyle="1">
     <w:name w:val="SpecialStringTok"/>
-    <w:basedOn w:val="678"/>
+    <w:basedOn w:val="676"/>
     <w:rPr>
       <w:color w:val="032f62"/>
     </w:rPr>
   </w:style>
-  <w:style w:type="character" w:styleId="695" w:customStyle="1">
+  <w:style w:type="character" w:styleId="693" w:customStyle="1">
     <w:name w:val="ImportTok"/>
-    <w:basedOn w:val="678"/>
+    <w:basedOn w:val="676"/>
     <w:rPr>
       <w:color w:val="032f62"/>
     </w:rPr>
   </w:style>
-  <w:style w:type="character" w:styleId="696" w:customStyle="1">
+  <w:style w:type="character" w:styleId="694" w:customStyle="1">
     <w:name w:val="CommentTok"/>
-    <w:basedOn w:val="678"/>
+    <w:basedOn w:val="676"/>
     <w:rPr>
       <w:color w:val="6a737d"/>
     </w:rPr>
   </w:style>
-  <w:style w:type="character" w:styleId="697" w:customStyle="1">
+  <w:style w:type="character" w:styleId="695" w:customStyle="1">
     <w:name w:val="DocumentationTok"/>
-    <w:basedOn w:val="678"/>
+    <w:basedOn w:val="676"/>
     <w:rPr>
       <w:color w:val="6a737d"/>
     </w:rPr>
   </w:style>
-  <w:style w:type="character" w:styleId="698" w:customStyle="1">
+  <w:style w:type="character" w:styleId="696" w:customStyle="1">
     <w:name w:val="AnnotationTok"/>
-    <w:basedOn w:val="678"/>
+    <w:basedOn w:val="676"/>
     <w:rPr>
       <w:color w:val="6a737d"/>
     </w:rPr>
   </w:style>
-  <w:style w:type="character" w:styleId="699" w:customStyle="1">
+  <w:style w:type="character" w:styleId="697" w:customStyle="1">
     <w:name w:val="CommentVarTok"/>
-    <w:basedOn w:val="678"/>
+    <w:basedOn w:val="676"/>
     <w:rPr>
       <w:color w:val="6a737d"/>
     </w:rPr>
   </w:style>
-  <w:style w:type="character" w:styleId="700" w:customStyle="1">
+  <w:style w:type="character" w:styleId="698" w:customStyle="1">
     <w:name w:val="OtherTok"/>
-    <w:basedOn w:val="678"/>
+    <w:basedOn w:val="676"/>
     <w:rPr>
       <w:color w:val="6f42c1"/>
     </w:rPr>
   </w:style>
-  <w:style w:type="character" w:styleId="701" w:customStyle="1">
+  <w:style w:type="character" w:styleId="699" w:customStyle="1">
     <w:name w:val="FunctionTok"/>
-    <w:basedOn w:val="678"/>
+    <w:basedOn w:val="676"/>
     <w:rPr>
       <w:color w:val="6f42c1"/>
     </w:rPr>
   </w:style>
-  <w:style w:type="character" w:styleId="702" w:customStyle="1">
+  <w:style w:type="character" w:styleId="700" w:customStyle="1">
     <w:name w:val="VariableTok"/>
-    <w:basedOn w:val="678"/>
+    <w:basedOn w:val="676"/>
     <w:rPr>
       <w:color w:val="e36209"/>
     </w:rPr>
   </w:style>
-  <w:style w:type="character" w:styleId="703" w:customStyle="1">
+  <w:style w:type="character" w:styleId="701" w:customStyle="1">
     <w:name w:val="ControlFlowTok"/>
-    <w:basedOn w:val="678"/>
+    <w:basedOn w:val="676"/>
     <w:rPr>
       <w:color w:val="d73a49"/>
     </w:rPr>
   </w:style>
-  <w:style w:type="character" w:styleId="704" w:customStyle="1">
+  <w:style w:type="character" w:styleId="702" w:customStyle="1">
     <w:name w:val="OperatorTok"/>
-    <w:basedOn w:val="678"/>
+    <w:basedOn w:val="676"/>
     <w:rPr>
       <w:color w:val="24292e"/>
     </w:rPr>
   </w:style>
-  <w:style w:type="character" w:styleId="705" w:customStyle="1">
+  <w:style w:type="character" w:styleId="703" w:customStyle="1">
     <w:name w:val="BuiltInTok"/>
-    <w:basedOn w:val="678"/>
+    <w:basedOn w:val="676"/>
     <w:rPr>
       <w:color w:val="d73a49"/>
     </w:rPr>
   </w:style>
-  <w:style w:type="character" w:styleId="706" w:customStyle="1">
+  <w:style w:type="character" w:styleId="704" w:customStyle="1">
     <w:name w:val="ExtensionTok"/>
-    <w:basedOn w:val="678"/>
+    <w:basedOn w:val="676"/>
     <w:rPr>
       <w:b/>
       <w:color w:val="d73a49"/>
     </w:rPr>
   </w:style>
-  <w:style w:type="character" w:styleId="707" w:customStyle="1">
+  <w:style w:type="character" w:styleId="705" w:customStyle="1">
     <w:name w:val="PreprocessorTok"/>
-    <w:basedOn w:val="678"/>
+    <w:basedOn w:val="676"/>
     <w:rPr>
       <w:color w:val="d73a49"/>
     </w:rPr>
   </w:style>
-  <w:style w:type="character" w:styleId="708" w:customStyle="1">
+  <w:style w:type="character" w:styleId="706" w:customStyle="1">
     <w:name w:val="AttributeTok"/>
-    <w:basedOn w:val="678"/>
+    <w:basedOn w:val="676"/>
     <w:rPr>
       <w:color w:val="d73a49"/>
     </w:rPr>
   </w:style>
-  <w:style w:type="character" w:styleId="709" w:customStyle="1">
+  <w:style w:type="character" w:styleId="707" w:customStyle="1">
     <w:name w:val="RegionMarkerTok"/>
-    <w:basedOn w:val="678"/>
+    <w:basedOn w:val="676"/>
     <w:rPr>
       <w:color w:val="6a737d"/>
     </w:rPr>
   </w:style>
-  <w:style w:type="character" w:styleId="710" w:customStyle="1">
+  <w:style w:type="character" w:styleId="708" w:customStyle="1">
     <w:name w:val="InformationTok"/>
-    <w:basedOn w:val="678"/>
+    <w:basedOn w:val="676"/>
     <w:rPr>
       <w:color w:val="6a737d"/>
     </w:rPr>
   </w:style>
-  <w:style w:type="character" w:styleId="711" w:customStyle="1">
+  <w:style w:type="character" w:styleId="709" w:customStyle="1">
     <w:name w:val="WarningTok"/>
-    <w:basedOn w:val="678"/>
+    <w:basedOn w:val="676"/>
     <w:rPr>
       <w:color w:val="ff5555"/>
     </w:rPr>
   </w:style>
-  <w:style w:type="character" w:styleId="712" w:customStyle="1">
+  <w:style w:type="character" w:styleId="710" w:customStyle="1">
     <w:name w:val="AlertTok"/>
-    <w:basedOn w:val="678"/>
+    <w:basedOn w:val="676"/>
     <w:rPr>
       <w:b/>
       <w:color w:val="ff5555"/>
     </w:rPr>
   </w:style>
-  <w:style w:type="character" w:styleId="713" w:customStyle="1">
+  <w:style w:type="character" w:styleId="711" w:customStyle="1">
     <w:name w:val="ErrorTok"/>
-    <w:basedOn w:val="678"/>
+    <w:basedOn w:val="676"/>
     <w:rPr>
       <w:color w:val="ff5555"/>
     </w:rPr>
   </w:style>
-  <w:style w:type="character" w:styleId="714" w:customStyle="1">
+  <w:style w:type="character" w:styleId="712" w:customStyle="1">
     <w:name w:val="NormalTok"/>
-    <w:basedOn w:val="678"/>
+    <w:basedOn w:val="676"/>
     <w:rPr>
       <w:color w:val="24292e"/>
     </w:rPr>
   </w:style>
-  <w:style w:type="numbering" w:styleId="1617" w:default="1">
+  <w:style w:type="numbering" w:styleId="2168" w:default="1">
     <w:name w:val="No List"/>
     <w:uiPriority w:val="99"/>
     <w:semiHidden/>

</xml_diff>